<commit_message>
added auxiliary method RequestData::isUploadedFileSet
</commit_message>
<xml_diff>
--- a/docs/C++ WebApp Common Library.docx
+++ b/docs/C++ WebApp Common Library.docx
@@ -4,6 +4,24 @@
   <w:body>
     <w:p>
       <w:r>
+        <w:t xml:space="preserve">Library </w:t>
+      </w:r>
+      <w:proofErr w:type="spellStart"/>
+      <w:r>
+        <w:t>WebAppCommon</w:t>
+      </w:r>
+      <w:proofErr w:type="spellEnd"/>
+    </w:p>
+    <w:p>
+      <w:r>
+        <w:t>Stand 02.10.20</w:t>
+      </w:r>
+      <w:r>
+        <w:t>20</w:t>
+      </w:r>
+    </w:p>
+    <w:p>
+      <w:r>
         <w:t xml:space="preserve">Dies ist eine </w:t>
       </w:r>
       <w:proofErr w:type="spellStart"/>
@@ -34,12 +52,1826 @@
     <w:p/>
     <w:p>
       <w:r>
+        <w:t xml:space="preserve">Typischer Ablauf von solchen </w:t>
+      </w:r>
+      <w:proofErr w:type="spellStart"/>
+      <w:r>
+        <w:t>WebApps</w:t>
+      </w:r>
+      <w:proofErr w:type="spellEnd"/>
+    </w:p>
+    <w:p>
+      <w:r>
+        <mc:AlternateContent>
+          <mc:Choice Requires="wpg">
+            <w:drawing>
+              <wp:anchor distT="0" distB="0" distL="114300" distR="114300" simplePos="0" relativeHeight="251659264" behindDoc="0" locked="0" layoutInCell="1" allowOverlap="1" wp14:anchorId="62E09644" wp14:editId="5CF1A038">
+                <wp:simplePos x="0" y="0"/>
+                <wp:positionH relativeFrom="margin">
+                  <wp:align>left</wp:align>
+                </wp:positionH>
+                <wp:positionV relativeFrom="paragraph">
+                  <wp:posOffset>183515</wp:posOffset>
+                </wp:positionV>
+                <wp:extent cx="1219200" cy="4324350"/>
+                <wp:effectExtent l="0" t="0" r="19050" b="19050"/>
+                <wp:wrapNone/>
+                <wp:docPr id="18" name="Gruppieren 18"/>
+                <wp:cNvGraphicFramePr/>
+                <a:graphic xmlns:a="http://schemas.openxmlformats.org/drawingml/2006/main">
+                  <a:graphicData uri="http://schemas.microsoft.com/office/word/2010/wordprocessingGroup">
+                    <wpg:wgp>
+                      <wpg:cNvGrpSpPr/>
+                      <wpg:grpSpPr>
+                        <a:xfrm>
+                          <a:off x="0" y="0"/>
+                          <a:ext cx="1219200" cy="4324350"/>
+                          <a:chOff x="0" y="0"/>
+                          <a:chExt cx="1219200" cy="4324350"/>
+                        </a:xfrm>
+                      </wpg:grpSpPr>
+                      <wps:wsp>
+                        <wps:cNvPr id="16" name="Rechteck 16"/>
+                        <wps:cNvSpPr/>
+                        <wps:spPr>
+                          <a:xfrm>
+                            <a:off x="0" y="0"/>
+                            <a:ext cx="1219200" cy="4324350"/>
+                          </a:xfrm>
+                          <a:prstGeom prst="rect">
+                            <a:avLst/>
+                          </a:prstGeom>
+                        </wps:spPr>
+                        <wps:style>
+                          <a:lnRef idx="2">
+                            <a:schemeClr val="accent1">
+                              <a:shade val="50000"/>
+                            </a:schemeClr>
+                          </a:lnRef>
+                          <a:fillRef idx="1">
+                            <a:schemeClr val="accent1"/>
+                          </a:fillRef>
+                          <a:effectRef idx="0">
+                            <a:schemeClr val="accent1"/>
+                          </a:effectRef>
+                          <a:fontRef idx="minor">
+                            <a:schemeClr val="lt1"/>
+                          </a:fontRef>
+                        </wps:style>
+                        <wps:txbx>
+                          <w:txbxContent>
+                            <w:p>
+                              <w:pPr>
+                                <w:jc w:val="center"/>
+                              </w:pPr>
+                              <w:r>
+                                <w:t>Browser</w:t>
+                              </w:r>
+                            </w:p>
+                          </w:txbxContent>
+                        </wps:txbx>
+                        <wps:bodyPr rot="0" spcFirstLastPara="0" vertOverflow="overflow" horzOverflow="overflow" vert="horz" wrap="square" lIns="91440" tIns="45720" rIns="91440" bIns="45720" numCol="1" spcCol="0" rtlCol="0" fromWordArt="0" anchor="t" anchorCtr="0" forceAA="0" compatLnSpc="1">
+                          <a:prstTxWarp prst="textNoShape">
+                            <a:avLst/>
+                          </a:prstTxWarp>
+                          <a:noAutofit/>
+                        </wps:bodyPr>
+                      </wps:wsp>
+                      <wps:wsp>
+                        <wps:cNvPr id="217" name="Textfeld 2"/>
+                        <wps:cNvSpPr txBox="1">
+                          <a:spLocks noChangeArrowheads="1"/>
+                        </wps:cNvSpPr>
+                        <wps:spPr bwMode="auto">
+                          <a:xfrm>
+                            <a:off x="66675" y="409575"/>
+                            <a:ext cx="1114425" cy="266700"/>
+                          </a:xfrm>
+                          <a:prstGeom prst="rect">
+                            <a:avLst/>
+                          </a:prstGeom>
+                          <a:solidFill>
+                            <a:srgbClr val="FFFFFF"/>
+                          </a:solidFill>
+                          <a:ln w="9525">
+                            <a:solidFill>
+                              <a:srgbClr val="000000"/>
+                            </a:solidFill>
+                            <a:miter lim="800000"/>
+                            <a:headEnd/>
+                            <a:tailEnd/>
+                          </a:ln>
+                        </wps:spPr>
+                        <wps:txbx>
+                          <w:txbxContent>
+                            <w:p>
+                              <w:r>
+                                <w:t>URL</w:t>
+                              </w:r>
+                            </w:p>
+                          </w:txbxContent>
+                        </wps:txbx>
+                        <wps:bodyPr rot="0" vert="horz" wrap="square" lIns="91440" tIns="45720" rIns="91440" bIns="45720" anchor="t" anchorCtr="0">
+                          <a:noAutofit/>
+                        </wps:bodyPr>
+                      </wps:wsp>
+                    </wpg:wgp>
+                  </a:graphicData>
+                </a:graphic>
+              </wp:anchor>
+            </w:drawing>
+          </mc:Choice>
+          <mc:Fallback>
+            <w:pict>
+              <v:group w14:anchorId="62E09644" id="Gruppieren 18" o:spid="_x0000_s1026" style="position:absolute;margin-left:0;margin-top:14.45pt;width:96pt;height:340.5pt;z-index:251659264;mso-position-horizontal:left;mso-position-horizontal-relative:margin" coordsize="12192,43243" o:gfxdata="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">
+                <v:rect id="Rechteck 16" o:spid="_x0000_s1027" style="position:absolute;width:12192;height:43243;visibility:visible;mso-wrap-style:square;v-text-anchor:top" o:gfxdata="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" fillcolor="#5b9bd5 [3204]" strokecolor="#1f4d78 [1604]" strokeweight="1pt">
+                  <v:textbox>
+                    <w:txbxContent>
+                      <w:p>
+                        <w:pPr>
+                          <w:jc w:val="center"/>
+                        </w:pPr>
+                        <w:r>
+                          <w:t>Browser</w:t>
+                        </w:r>
+                      </w:p>
+                    </w:txbxContent>
+                  </v:textbox>
+                </v:rect>
+                <v:shapetype id="_x0000_t202" coordsize="21600,21600" o:spt="202" path="m,l,21600r21600,l21600,xe">
+                  <v:stroke joinstyle="miter"/>
+                  <v:path gradientshapeok="t" o:connecttype="rect"/>
+                </v:shapetype>
+                <v:shape id="_x0000_s1028" type="#_x0000_t202" style="position:absolute;left:666;top:4095;width:11145;height:2667;visibility:visible;mso-wrap-style:square;v-text-anchor:top" o:gfxdata="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">
+                  <v:textbox>
+                    <w:txbxContent>
+                      <w:p>
+                        <w:r>
+                          <w:t>URL</w:t>
+                        </w:r>
+                      </w:p>
+                    </w:txbxContent>
+                  </v:textbox>
+                </v:shape>
+                <w10:wrap anchorx="margin"/>
+              </v:group>
+            </w:pict>
+          </mc:Fallback>
+        </mc:AlternateContent>
+      </w:r>
+      <w:r>
+        <mc:AlternateContent>
+          <mc:Choice Requires="wpg">
+            <w:drawing>
+              <wp:anchor distT="0" distB="0" distL="114300" distR="114300" simplePos="0" relativeHeight="251662336" behindDoc="0" locked="0" layoutInCell="1" allowOverlap="1" wp14:anchorId="598521D6" wp14:editId="637005A7">
+                <wp:simplePos x="0" y="0"/>
+                <wp:positionH relativeFrom="column">
+                  <wp:posOffset>4934585</wp:posOffset>
+                </wp:positionH>
+                <wp:positionV relativeFrom="paragraph">
+                  <wp:posOffset>242570</wp:posOffset>
+                </wp:positionV>
+                <wp:extent cx="1237615" cy="4324350"/>
+                <wp:effectExtent l="0" t="0" r="19685" b="19050"/>
+                <wp:wrapNone/>
+                <wp:docPr id="23" name="Gruppieren 23"/>
+                <wp:cNvGraphicFramePr/>
+                <a:graphic xmlns:a="http://schemas.openxmlformats.org/drawingml/2006/main">
+                  <a:graphicData uri="http://schemas.microsoft.com/office/word/2010/wordprocessingGroup">
+                    <wpg:wgp>
+                      <wpg:cNvGrpSpPr/>
+                      <wpg:grpSpPr>
+                        <a:xfrm>
+                          <a:off x="0" y="0"/>
+                          <a:ext cx="1237615" cy="4324350"/>
+                          <a:chOff x="-19049" y="0"/>
+                          <a:chExt cx="1238249" cy="4324350"/>
+                        </a:xfrm>
+                      </wpg:grpSpPr>
+                      <wps:wsp>
+                        <wps:cNvPr id="24" name="Rechteck 24"/>
+                        <wps:cNvSpPr/>
+                        <wps:spPr>
+                          <a:xfrm>
+                            <a:off x="0" y="0"/>
+                            <a:ext cx="1219200" cy="4324350"/>
+                          </a:xfrm>
+                          <a:prstGeom prst="rect">
+                            <a:avLst/>
+                          </a:prstGeom>
+                        </wps:spPr>
+                        <wps:style>
+                          <a:lnRef idx="2">
+                            <a:schemeClr val="accent1">
+                              <a:shade val="50000"/>
+                            </a:schemeClr>
+                          </a:lnRef>
+                          <a:fillRef idx="1">
+                            <a:schemeClr val="accent1"/>
+                          </a:fillRef>
+                          <a:effectRef idx="0">
+                            <a:schemeClr val="accent1"/>
+                          </a:effectRef>
+                          <a:fontRef idx="minor">
+                            <a:schemeClr val="lt1"/>
+                          </a:fontRef>
+                        </wps:style>
+                        <wps:txbx>
+                          <w:txbxContent>
+                            <w:p>
+                              <w:r>
+                                <w:t xml:space="preserve">DOCBOX </w:t>
+                              </w:r>
+                              <w:proofErr w:type="spellStart"/>
+                              <w:r>
+                                <w:t>WebApp</w:t>
+                              </w:r>
+                              <w:proofErr w:type="spellEnd"/>
+                            </w:p>
+                          </w:txbxContent>
+                        </wps:txbx>
+                        <wps:bodyPr rot="0" spcFirstLastPara="0" vertOverflow="overflow" horzOverflow="overflow" vert="horz" wrap="square" lIns="91440" tIns="45720" rIns="91440" bIns="45720" numCol="1" spcCol="0" rtlCol="0" fromWordArt="0" anchor="t" anchorCtr="0" forceAA="0" compatLnSpc="1">
+                          <a:prstTxWarp prst="textNoShape">
+                            <a:avLst/>
+                          </a:prstTxWarp>
+                          <a:noAutofit/>
+                        </wps:bodyPr>
+                      </wps:wsp>
+                      <wps:wsp>
+                        <wps:cNvPr id="25" name="Textfeld 2"/>
+                        <wps:cNvSpPr txBox="1">
+                          <a:spLocks noChangeArrowheads="1"/>
+                        </wps:cNvSpPr>
+                        <wps:spPr bwMode="auto">
+                          <a:xfrm>
+                            <a:off x="-19049" y="409575"/>
+                            <a:ext cx="1238249" cy="463882"/>
+                          </a:xfrm>
+                          <a:prstGeom prst="rect">
+                            <a:avLst/>
+                          </a:prstGeom>
+                          <a:solidFill>
+                            <a:srgbClr val="FFFFFF"/>
+                          </a:solidFill>
+                          <a:ln w="9525">
+                            <a:solidFill>
+                              <a:srgbClr val="000000"/>
+                            </a:solidFill>
+                            <a:miter lim="800000"/>
+                            <a:headEnd/>
+                            <a:tailEnd/>
+                          </a:ln>
+                        </wps:spPr>
+                        <wps:txbx>
+                          <w:txbxContent>
+                            <w:p>
+                              <w:proofErr w:type="spellStart"/>
+                              <w:r>
+                                <w:t>FastCGI</w:t>
+                              </w:r>
+                              <w:proofErr w:type="spellEnd"/>
+                              <w:r>
+                                <w:t xml:space="preserve"> </w:t>
+                              </w:r>
+                              <w:proofErr w:type="spellStart"/>
+                              <w:r>
+                                <w:t>connector</w:t>
+                              </w:r>
+                              <w:proofErr w:type="spellEnd"/>
+                              <w:r>
+                                <w:t xml:space="preserve"> (</w:t>
+                              </w:r>
+                              <w:proofErr w:type="spellStart"/>
+                              <w:r>
+                                <w:t>libfcgi</w:t>
+                              </w:r>
+                              <w:proofErr w:type="spellEnd"/>
+                              <w:r>
+                                <w:t xml:space="preserve">, 3rd </w:t>
+                              </w:r>
+                              <w:proofErr w:type="spellStart"/>
+                              <w:r>
+                                <w:t>party</w:t>
+                              </w:r>
+                              <w:proofErr w:type="spellEnd"/>
+                              <w:r>
+                                <w:t>)</w:t>
+                              </w:r>
+                            </w:p>
+                          </w:txbxContent>
+                        </wps:txbx>
+                        <wps:bodyPr rot="0" vert="horz" wrap="square" lIns="91440" tIns="45720" rIns="91440" bIns="45720" anchor="t" anchorCtr="0">
+                          <a:noAutofit/>
+                        </wps:bodyPr>
+                      </wps:wsp>
+                    </wpg:wgp>
+                  </a:graphicData>
+                </a:graphic>
+                <wp14:sizeRelH relativeFrom="margin">
+                  <wp14:pctWidth>0</wp14:pctWidth>
+                </wp14:sizeRelH>
+              </wp:anchor>
+            </w:drawing>
+          </mc:Choice>
+          <mc:Fallback>
+            <w:pict>
+              <v:group w14:anchorId="598521D6" id="Gruppieren 23" o:spid="_x0000_s1029" style="position:absolute;margin-left:388.55pt;margin-top:19.1pt;width:97.45pt;height:340.5pt;z-index:251662336;mso-width-relative:margin" coordorigin="-190" coordsize="12382,43243" o:gfxdata="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">
+                <v:rect id="Rechteck 24" o:spid="_x0000_s1030" style="position:absolute;width:12192;height:43243;visibility:visible;mso-wrap-style:square;v-text-anchor:top" o:gfxdata="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" fillcolor="#5b9bd5 [3204]" strokecolor="#1f4d78 [1604]" strokeweight="1pt">
+                  <v:textbox>
+                    <w:txbxContent>
+                      <w:p>
+                        <w:r>
+                          <w:t xml:space="preserve">DOCBOX </w:t>
+                        </w:r>
+                        <w:proofErr w:type="spellStart"/>
+                        <w:r>
+                          <w:t>WebApp</w:t>
+                        </w:r>
+                        <w:proofErr w:type="spellEnd"/>
+                      </w:p>
+                    </w:txbxContent>
+                  </v:textbox>
+                </v:rect>
+                <v:shape id="_x0000_s1031" type="#_x0000_t202" style="position:absolute;left:-190;top:4095;width:12382;height:4639;visibility:visible;mso-wrap-style:square;v-text-anchor:top" o:gfxdata="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">
+                  <v:textbox>
+                    <w:txbxContent>
+                      <w:p>
+                        <w:proofErr w:type="spellStart"/>
+                        <w:r>
+                          <w:t>FastCGI</w:t>
+                        </w:r>
+                        <w:proofErr w:type="spellEnd"/>
+                        <w:r>
+                          <w:t xml:space="preserve"> </w:t>
+                        </w:r>
+                        <w:proofErr w:type="spellStart"/>
+                        <w:r>
+                          <w:t>connector</w:t>
+                        </w:r>
+                        <w:proofErr w:type="spellEnd"/>
+                        <w:r>
+                          <w:t xml:space="preserve"> (</w:t>
+                        </w:r>
+                        <w:proofErr w:type="spellStart"/>
+                        <w:r>
+                          <w:t>libfcgi</w:t>
+                        </w:r>
+                        <w:proofErr w:type="spellEnd"/>
+                        <w:r>
+                          <w:t xml:space="preserve">, 3rd </w:t>
+                        </w:r>
+                        <w:proofErr w:type="spellStart"/>
+                        <w:r>
+                          <w:t>party</w:t>
+                        </w:r>
+                        <w:proofErr w:type="spellEnd"/>
+                        <w:r>
+                          <w:t>)</w:t>
+                        </w:r>
+                      </w:p>
+                    </w:txbxContent>
+                  </v:textbox>
+                </v:shape>
+              </v:group>
+            </w:pict>
+          </mc:Fallback>
+        </mc:AlternateContent>
+      </w:r>
+      <w:r>
+        <mc:AlternateContent>
+          <mc:Choice Requires="wpg">
+            <w:drawing>
+              <wp:anchor distT="0" distB="0" distL="114300" distR="114300" simplePos="0" relativeHeight="251660288" behindDoc="0" locked="0" layoutInCell="1" allowOverlap="1" wp14:anchorId="5B95BB9F" wp14:editId="1A4BA871">
+                <wp:simplePos x="0" y="0"/>
+                <wp:positionH relativeFrom="column">
+                  <wp:posOffset>2157304</wp:posOffset>
+                </wp:positionH>
+                <wp:positionV relativeFrom="paragraph">
+                  <wp:posOffset>208962</wp:posOffset>
+                </wp:positionV>
+                <wp:extent cx="1430655" cy="4324350"/>
+                <wp:effectExtent l="0" t="0" r="17145" b="19050"/>
+                <wp:wrapNone/>
+                <wp:docPr id="19" name="Gruppieren 19"/>
+                <wp:cNvGraphicFramePr/>
+                <a:graphic xmlns:a="http://schemas.openxmlformats.org/drawingml/2006/main">
+                  <a:graphicData uri="http://schemas.microsoft.com/office/word/2010/wordprocessingGroup">
+                    <wpg:wgp>
+                      <wpg:cNvGrpSpPr/>
+                      <wpg:grpSpPr>
+                        <a:xfrm>
+                          <a:off x="0" y="0"/>
+                          <a:ext cx="1430655" cy="4324350"/>
+                          <a:chOff x="-211540" y="0"/>
+                          <a:chExt cx="1430740" cy="4324350"/>
+                        </a:xfrm>
+                      </wpg:grpSpPr>
+                      <wps:wsp>
+                        <wps:cNvPr id="20" name="Rechteck 20"/>
+                        <wps:cNvSpPr/>
+                        <wps:spPr>
+                          <a:xfrm>
+                            <a:off x="-211540" y="0"/>
+                            <a:ext cx="1430740" cy="4324350"/>
+                          </a:xfrm>
+                          <a:prstGeom prst="rect">
+                            <a:avLst/>
+                          </a:prstGeom>
+                        </wps:spPr>
+                        <wps:style>
+                          <a:lnRef idx="2">
+                            <a:schemeClr val="accent1">
+                              <a:shade val="50000"/>
+                            </a:schemeClr>
+                          </a:lnRef>
+                          <a:fillRef idx="1">
+                            <a:schemeClr val="accent1"/>
+                          </a:fillRef>
+                          <a:effectRef idx="0">
+                            <a:schemeClr val="accent1"/>
+                          </a:effectRef>
+                          <a:fontRef idx="minor">
+                            <a:schemeClr val="lt1"/>
+                          </a:fontRef>
+                        </wps:style>
+                        <wps:txbx>
+                          <w:txbxContent>
+                            <w:p>
+                              <w:pPr>
+                                <w:jc w:val="center"/>
+                              </w:pPr>
+                              <w:r>
+                                <w:t>Webserver</w:t>
+                              </w:r>
+                              <w:r>
+                                <w:t xml:space="preserve"> (z.B. </w:t>
+                              </w:r>
+                              <w:proofErr w:type="spellStart"/>
+                              <w:r>
+                                <w:t>nginx</w:t>
+                              </w:r>
+                              <w:proofErr w:type="spellEnd"/>
+                              <w:r>
+                                <w:t xml:space="preserve"> oder Apache)</w:t>
+                              </w:r>
+                            </w:p>
+                          </w:txbxContent>
+                        </wps:txbx>
+                        <wps:bodyPr rot="0" spcFirstLastPara="0" vertOverflow="overflow" horzOverflow="overflow" vert="horz" wrap="square" lIns="91440" tIns="45720" rIns="91440" bIns="45720" numCol="1" spcCol="0" rtlCol="0" fromWordArt="0" anchor="t" anchorCtr="0" forceAA="0" compatLnSpc="1">
+                          <a:prstTxWarp prst="textNoShape">
+                            <a:avLst/>
+                          </a:prstTxWarp>
+                          <a:noAutofit/>
+                        </wps:bodyPr>
+                      </wps:wsp>
+                      <wps:wsp>
+                        <wps:cNvPr id="21" name="Textfeld 2"/>
+                        <wps:cNvSpPr txBox="1">
+                          <a:spLocks noChangeArrowheads="1"/>
+                        </wps:cNvSpPr>
+                        <wps:spPr bwMode="auto">
+                          <a:xfrm>
+                            <a:off x="-197891" y="409575"/>
+                            <a:ext cx="1378992" cy="266700"/>
+                          </a:xfrm>
+                          <a:prstGeom prst="rect">
+                            <a:avLst/>
+                          </a:prstGeom>
+                          <a:solidFill>
+                            <a:srgbClr val="FFFFFF"/>
+                          </a:solidFill>
+                          <a:ln w="9525">
+                            <a:solidFill>
+                              <a:srgbClr val="000000"/>
+                            </a:solidFill>
+                            <a:miter lim="800000"/>
+                            <a:headEnd/>
+                            <a:tailEnd/>
+                          </a:ln>
+                        </wps:spPr>
+                        <wps:txbx>
+                          <w:txbxContent>
+                            <w:p>
+                              <w:r>
+                                <w:t xml:space="preserve">HTTP </w:t>
+                              </w:r>
+                              <w:proofErr w:type="spellStart"/>
+                              <w:r>
+                                <w:t>server</w:t>
+                              </w:r>
+                              <w:proofErr w:type="spellEnd"/>
+                            </w:p>
+                          </w:txbxContent>
+                        </wps:txbx>
+                        <wps:bodyPr rot="0" vert="horz" wrap="square" lIns="91440" tIns="45720" rIns="91440" bIns="45720" anchor="t" anchorCtr="0">
+                          <a:noAutofit/>
+                        </wps:bodyPr>
+                      </wps:wsp>
+                    </wpg:wgp>
+                  </a:graphicData>
+                </a:graphic>
+                <wp14:sizeRelH relativeFrom="margin">
+                  <wp14:pctWidth>0</wp14:pctWidth>
+                </wp14:sizeRelH>
+              </wp:anchor>
+            </w:drawing>
+          </mc:Choice>
+          <mc:Fallback>
+            <w:pict>
+              <v:group w14:anchorId="5B95BB9F" id="Gruppieren 19" o:spid="_x0000_s1032" style="position:absolute;margin-left:169.85pt;margin-top:16.45pt;width:112.65pt;height:340.5pt;z-index:251660288;mso-width-relative:margin" coordorigin="-2115" coordsize="14307,43243" o:gfxdata="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">
+                <v:rect id="Rechteck 20" o:spid="_x0000_s1033" style="position:absolute;left:-2115;width:14307;height:43243;visibility:visible;mso-wrap-style:square;v-text-anchor:top" o:gfxdata="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" fillcolor="#5b9bd5 [3204]" strokecolor="#1f4d78 [1604]" strokeweight="1pt">
+                  <v:textbox>
+                    <w:txbxContent>
+                      <w:p>
+                        <w:pPr>
+                          <w:jc w:val="center"/>
+                        </w:pPr>
+                        <w:r>
+                          <w:t>Webserver</w:t>
+                        </w:r>
+                        <w:r>
+                          <w:t xml:space="preserve"> (z.B. </w:t>
+                        </w:r>
+                        <w:proofErr w:type="spellStart"/>
+                        <w:r>
+                          <w:t>nginx</w:t>
+                        </w:r>
+                        <w:proofErr w:type="spellEnd"/>
+                        <w:r>
+                          <w:t xml:space="preserve"> oder Apache)</w:t>
+                        </w:r>
+                      </w:p>
+                    </w:txbxContent>
+                  </v:textbox>
+                </v:rect>
+                <v:shape id="_x0000_s1034" type="#_x0000_t202" style="position:absolute;left:-1978;top:4095;width:13789;height:2667;visibility:visible;mso-wrap-style:square;v-text-anchor:top" o:gfxdata="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">
+                  <v:textbox>
+                    <w:txbxContent>
+                      <w:p>
+                        <w:r>
+                          <w:t xml:space="preserve">HTTP </w:t>
+                        </w:r>
+                        <w:proofErr w:type="spellStart"/>
+                        <w:r>
+                          <w:t>server</w:t>
+                        </w:r>
+                        <w:proofErr w:type="spellEnd"/>
+                      </w:p>
+                    </w:txbxContent>
+                  </v:textbox>
+                </v:shape>
+              </v:group>
+            </w:pict>
+          </mc:Fallback>
+        </mc:AlternateContent>
+      </w:r>
+      <w:r>
+        <mc:AlternateContent>
+          <mc:Choice Requires="wps">
+            <w:drawing>
+              <wp:anchor distT="0" distB="0" distL="114300" distR="114300" simplePos="0" relativeHeight="251674624" behindDoc="0" locked="0" layoutInCell="1" allowOverlap="1" wp14:anchorId="6F31E4AE" wp14:editId="681EDFB2">
+                <wp:simplePos x="0" y="0"/>
+                <wp:positionH relativeFrom="column">
+                  <wp:posOffset>3543935</wp:posOffset>
+                </wp:positionH>
+                <wp:positionV relativeFrom="paragraph">
+                  <wp:posOffset>3517265</wp:posOffset>
+                </wp:positionV>
+                <wp:extent cx="1485900" cy="171450"/>
+                <wp:effectExtent l="38100" t="0" r="19050" b="95250"/>
+                <wp:wrapNone/>
+                <wp:docPr id="200" name="Gerade Verbindung mit Pfeil 200"/>
+                <wp:cNvGraphicFramePr/>
+                <a:graphic xmlns:a="http://schemas.openxmlformats.org/drawingml/2006/main">
+                  <a:graphicData uri="http://schemas.microsoft.com/office/word/2010/wordprocessingShape">
+                    <wps:wsp>
+                      <wps:cNvCnPr/>
+                      <wps:spPr>
+                        <a:xfrm flipH="1">
+                          <a:off x="0" y="0"/>
+                          <a:ext cx="1485900" cy="171450"/>
+                        </a:xfrm>
+                        <a:prstGeom prst="straightConnector1">
+                          <a:avLst/>
+                        </a:prstGeom>
+                        <a:ln>
+                          <a:tailEnd type="triangle"/>
+                        </a:ln>
+                      </wps:spPr>
+                      <wps:style>
+                        <a:lnRef idx="1">
+                          <a:schemeClr val="dk1"/>
+                        </a:lnRef>
+                        <a:fillRef idx="0">
+                          <a:schemeClr val="dk1"/>
+                        </a:fillRef>
+                        <a:effectRef idx="0">
+                          <a:schemeClr val="dk1"/>
+                        </a:effectRef>
+                        <a:fontRef idx="minor">
+                          <a:schemeClr val="tx1"/>
+                        </a:fontRef>
+                      </wps:style>
+                      <wps:bodyPr/>
+                    </wps:wsp>
+                  </a:graphicData>
+                </a:graphic>
+                <wp14:sizeRelH relativeFrom="margin">
+                  <wp14:pctWidth>0</wp14:pctWidth>
+                </wp14:sizeRelH>
+                <wp14:sizeRelV relativeFrom="margin">
+                  <wp14:pctHeight>0</wp14:pctHeight>
+                </wp14:sizeRelV>
+              </wp:anchor>
+            </w:drawing>
+          </mc:Choice>
+          <mc:Fallback>
+            <w:pict>
+              <v:shapetype w14:anchorId="2176FED8" id="_x0000_t32" coordsize="21600,21600" o:spt="32" o:oned="t" path="m,l21600,21600e" filled="f">
+                <v:path arrowok="t" fillok="f" o:connecttype="none"/>
+                <o:lock v:ext="edit" shapetype="t"/>
+              </v:shapetype>
+              <v:shape id="Gerade Verbindung mit Pfeil 200" o:spid="_x0000_s1026" type="#_x0000_t32" style="position:absolute;margin-left:279.05pt;margin-top:276.95pt;width:117pt;height:13.5pt;flip:x;z-index:251674624;visibility:visible;mso-wrap-style:square;mso-width-percent:0;mso-height-percent:0;mso-wrap-distance-left:9pt;mso-wrap-distance-top:0;mso-wrap-distance-right:9pt;mso-wrap-distance-bottom:0;mso-position-horizontal:absolute;mso-position-horizontal-relative:text;mso-position-vertical:absolute;mso-position-vertical-relative:text;mso-width-percent:0;mso-height-percent:0;mso-width-relative:margin;mso-height-relative:margin" o:gfxdata="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" strokecolor="black [3200]" strokeweight=".5pt">
+                <v:stroke endarrow="block" joinstyle="miter"/>
+              </v:shape>
+            </w:pict>
+          </mc:Fallback>
+        </mc:AlternateContent>
+      </w:r>
+      <w:r>
+        <mc:AlternateContent>
+          <mc:Choice Requires="wps">
+            <w:drawing>
+              <wp:anchor distT="0" distB="0" distL="114300" distR="114300" simplePos="0" relativeHeight="251672576" behindDoc="0" locked="0" layoutInCell="1" allowOverlap="1" wp14:anchorId="03788C81" wp14:editId="42B2E65D">
+                <wp:simplePos x="0" y="0"/>
+                <wp:positionH relativeFrom="column">
+                  <wp:posOffset>4953635</wp:posOffset>
+                </wp:positionH>
+                <wp:positionV relativeFrom="paragraph">
+                  <wp:posOffset>3364865</wp:posOffset>
+                </wp:positionV>
+                <wp:extent cx="1200150" cy="266700"/>
+                <wp:effectExtent l="0" t="0" r="19050" b="19050"/>
+                <wp:wrapNone/>
+                <wp:docPr id="198" name="Textfeld 2"/>
+                <wp:cNvGraphicFramePr>
+                  <a:graphicFrameLocks xmlns:a="http://schemas.openxmlformats.org/drawingml/2006/main"/>
+                </wp:cNvGraphicFramePr>
+                <a:graphic xmlns:a="http://schemas.openxmlformats.org/drawingml/2006/main">
+                  <a:graphicData uri="http://schemas.microsoft.com/office/word/2010/wordprocessingShape">
+                    <wps:wsp>
+                      <wps:cNvSpPr txBox="1">
+                        <a:spLocks noChangeArrowheads="1"/>
+                      </wps:cNvSpPr>
+                      <wps:spPr bwMode="auto">
+                        <a:xfrm>
+                          <a:off x="0" y="0"/>
+                          <a:ext cx="1200150" cy="266700"/>
+                        </a:xfrm>
+                        <a:prstGeom prst="rect">
+                          <a:avLst/>
+                        </a:prstGeom>
+                        <a:solidFill>
+                          <a:srgbClr val="FFFFFF"/>
+                        </a:solidFill>
+                        <a:ln w="9525">
+                          <a:solidFill>
+                            <a:srgbClr val="000000"/>
+                          </a:solidFill>
+                          <a:miter lim="800000"/>
+                          <a:headEnd/>
+                          <a:tailEnd/>
+                        </a:ln>
+                      </wps:spPr>
+                      <wps:txbx>
+                        <w:txbxContent>
+                          <w:p>
+                            <w:r>
+                              <w:t>View (HTML etc.)</w:t>
+                            </w:r>
+                          </w:p>
+                        </w:txbxContent>
+                      </wps:txbx>
+                      <wps:bodyPr rot="0" vert="horz" wrap="square" lIns="91440" tIns="45720" rIns="91440" bIns="45720" anchor="t" anchorCtr="0">
+                        <a:noAutofit/>
+                      </wps:bodyPr>
+                    </wps:wsp>
+                  </a:graphicData>
+                </a:graphic>
+                <wp14:sizeRelH relativeFrom="margin">
+                  <wp14:pctWidth>0</wp14:pctWidth>
+                </wp14:sizeRelH>
+              </wp:anchor>
+            </w:drawing>
+          </mc:Choice>
+          <mc:Fallback>
+            <w:pict>
+              <v:shape w14:anchorId="03788C81" id="Textfeld 2" o:spid="_x0000_s1035" type="#_x0000_t202" style="position:absolute;margin-left:390.05pt;margin-top:264.95pt;width:94.5pt;height:21pt;z-index:251672576;visibility:visible;mso-wrap-style:square;mso-width-percent:0;mso-wrap-distance-left:9pt;mso-wrap-distance-top:0;mso-wrap-distance-right:9pt;mso-wrap-distance-bottom:0;mso-position-horizontal:absolute;mso-position-horizontal-relative:text;mso-position-vertical:absolute;mso-position-vertical-relative:text;mso-width-percent:0;mso-width-relative:margin;v-text-anchor:top" o:gfxdata="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">
+                <v:textbox>
+                  <w:txbxContent>
+                    <w:p>
+                      <w:r>
+                        <w:t>View (HTML etc.)</w:t>
+                      </w:r>
+                    </w:p>
+                  </w:txbxContent>
+                </v:textbox>
+              </v:shape>
+            </w:pict>
+          </mc:Fallback>
+        </mc:AlternateContent>
+      </w:r>
+      <w:r>
+        <mc:AlternateContent>
+          <mc:Choice Requires="wps">
+            <w:drawing>
+              <wp:anchor distT="0" distB="0" distL="114300" distR="114300" simplePos="0" relativeHeight="251671552" behindDoc="0" locked="0" layoutInCell="1" allowOverlap="1" wp14:anchorId="643C4BC9" wp14:editId="78343B3A">
+                <wp:simplePos x="0" y="0"/>
+                <wp:positionH relativeFrom="column">
+                  <wp:posOffset>5410200</wp:posOffset>
+                </wp:positionH>
+                <wp:positionV relativeFrom="paragraph">
+                  <wp:posOffset>2726690</wp:posOffset>
+                </wp:positionV>
+                <wp:extent cx="102235" cy="647700"/>
+                <wp:effectExtent l="57150" t="0" r="31115" b="57150"/>
+                <wp:wrapNone/>
+                <wp:docPr id="197" name="Gerade Verbindung mit Pfeil 197"/>
+                <wp:cNvGraphicFramePr/>
+                <a:graphic xmlns:a="http://schemas.openxmlformats.org/drawingml/2006/main">
+                  <a:graphicData uri="http://schemas.microsoft.com/office/word/2010/wordprocessingShape">
+                    <wps:wsp>
+                      <wps:cNvCnPr/>
+                      <wps:spPr>
+                        <a:xfrm flipH="1">
+                          <a:off x="0" y="0"/>
+                          <a:ext cx="102235" cy="647700"/>
+                        </a:xfrm>
+                        <a:prstGeom prst="straightConnector1">
+                          <a:avLst/>
+                        </a:prstGeom>
+                        <a:ln>
+                          <a:tailEnd type="triangle"/>
+                        </a:ln>
+                      </wps:spPr>
+                      <wps:style>
+                        <a:lnRef idx="1">
+                          <a:schemeClr val="dk1"/>
+                        </a:lnRef>
+                        <a:fillRef idx="0">
+                          <a:schemeClr val="dk1"/>
+                        </a:fillRef>
+                        <a:effectRef idx="0">
+                          <a:schemeClr val="dk1"/>
+                        </a:effectRef>
+                        <a:fontRef idx="minor">
+                          <a:schemeClr val="tx1"/>
+                        </a:fontRef>
+                      </wps:style>
+                      <wps:bodyPr/>
+                    </wps:wsp>
+                  </a:graphicData>
+                </a:graphic>
+                <wp14:sizeRelH relativeFrom="margin">
+                  <wp14:pctWidth>0</wp14:pctWidth>
+                </wp14:sizeRelH>
+                <wp14:sizeRelV relativeFrom="margin">
+                  <wp14:pctHeight>0</wp14:pctHeight>
+                </wp14:sizeRelV>
+              </wp:anchor>
+            </w:drawing>
+          </mc:Choice>
+          <mc:Fallback>
+            <w:pict>
+              <v:shape w14:anchorId="3935A0C8" id="Gerade Verbindung mit Pfeil 197" o:spid="_x0000_s1026" type="#_x0000_t32" style="position:absolute;margin-left:426pt;margin-top:214.7pt;width:8.05pt;height:51pt;flip:x;z-index:251671552;visibility:visible;mso-wrap-style:square;mso-width-percent:0;mso-height-percent:0;mso-wrap-distance-left:9pt;mso-wrap-distance-top:0;mso-wrap-distance-right:9pt;mso-wrap-distance-bottom:0;mso-position-horizontal:absolute;mso-position-horizontal-relative:text;mso-position-vertical:absolute;mso-position-vertical-relative:text;mso-width-percent:0;mso-height-percent:0;mso-width-relative:margin;mso-height-relative:margin" o:gfxdata="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" strokecolor="black [3200]" strokeweight=".5pt">
+                <v:stroke endarrow="block" joinstyle="miter"/>
+              </v:shape>
+            </w:pict>
+          </mc:Fallback>
+        </mc:AlternateContent>
+      </w:r>
+      <w:r>
+        <mc:AlternateContent>
+          <mc:Choice Requires="wps">
+            <w:drawing>
+              <wp:anchor distT="0" distB="0" distL="114300" distR="114300" simplePos="0" relativeHeight="251669504" behindDoc="0" locked="0" layoutInCell="1" allowOverlap="1" wp14:anchorId="2F1284CF" wp14:editId="747DD01D">
+                <wp:simplePos x="0" y="0"/>
+                <wp:positionH relativeFrom="column">
+                  <wp:posOffset>5465445</wp:posOffset>
+                </wp:positionH>
+                <wp:positionV relativeFrom="paragraph">
+                  <wp:posOffset>2146935</wp:posOffset>
+                </wp:positionV>
+                <wp:extent cx="45085" cy="381000"/>
+                <wp:effectExtent l="57150" t="0" r="50165" b="57150"/>
+                <wp:wrapNone/>
+                <wp:docPr id="195" name="Gerade Verbindung mit Pfeil 195"/>
+                <wp:cNvGraphicFramePr/>
+                <a:graphic xmlns:a="http://schemas.openxmlformats.org/drawingml/2006/main">
+                  <a:graphicData uri="http://schemas.microsoft.com/office/word/2010/wordprocessingShape">
+                    <wps:wsp>
+                      <wps:cNvCnPr/>
+                      <wps:spPr>
+                        <a:xfrm flipH="1">
+                          <a:off x="0" y="0"/>
+                          <a:ext cx="45085" cy="381000"/>
+                        </a:xfrm>
+                        <a:prstGeom prst="straightConnector1">
+                          <a:avLst/>
+                        </a:prstGeom>
+                        <a:ln>
+                          <a:tailEnd type="triangle"/>
+                        </a:ln>
+                      </wps:spPr>
+                      <wps:style>
+                        <a:lnRef idx="1">
+                          <a:schemeClr val="dk1"/>
+                        </a:lnRef>
+                        <a:fillRef idx="0">
+                          <a:schemeClr val="dk1"/>
+                        </a:fillRef>
+                        <a:effectRef idx="0">
+                          <a:schemeClr val="dk1"/>
+                        </a:effectRef>
+                        <a:fontRef idx="minor">
+                          <a:schemeClr val="tx1"/>
+                        </a:fontRef>
+                      </wps:style>
+                      <wps:bodyPr/>
+                    </wps:wsp>
+                  </a:graphicData>
+                </a:graphic>
+                <wp14:sizeRelH relativeFrom="margin">
+                  <wp14:pctWidth>0</wp14:pctWidth>
+                </wp14:sizeRelH>
+                <wp14:sizeRelV relativeFrom="margin">
+                  <wp14:pctHeight>0</wp14:pctHeight>
+                </wp14:sizeRelV>
+              </wp:anchor>
+            </w:drawing>
+          </mc:Choice>
+          <mc:Fallback>
+            <w:pict>
+              <v:shape w14:anchorId="4641990B" id="Gerade Verbindung mit Pfeil 195" o:spid="_x0000_s1026" type="#_x0000_t32" style="position:absolute;margin-left:430.35pt;margin-top:169.05pt;width:3.55pt;height:30pt;flip:x;z-index:251669504;visibility:visible;mso-wrap-style:square;mso-width-percent:0;mso-height-percent:0;mso-wrap-distance-left:9pt;mso-wrap-distance-top:0;mso-wrap-distance-right:9pt;mso-wrap-distance-bottom:0;mso-position-horizontal:absolute;mso-position-horizontal-relative:text;mso-position-vertical:absolute;mso-position-vertical-relative:text;mso-width-percent:0;mso-height-percent:0;mso-width-relative:margin;mso-height-relative:margin" o:gfxdata="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" strokecolor="black [3200]" strokeweight=".5pt">
+                <v:stroke endarrow="block" joinstyle="miter"/>
+              </v:shape>
+            </w:pict>
+          </mc:Fallback>
+        </mc:AlternateContent>
+      </w:r>
+      <w:r>
+        <mc:AlternateContent>
+          <mc:Choice Requires="wps">
+            <w:drawing>
+              <wp:anchor distT="0" distB="0" distL="114300" distR="114300" simplePos="0" relativeHeight="251664384" behindDoc="0" locked="0" layoutInCell="1" allowOverlap="1" wp14:anchorId="19A5DD5A" wp14:editId="0B298011">
+                <wp:simplePos x="0" y="0"/>
+                <wp:positionH relativeFrom="column">
+                  <wp:posOffset>3391535</wp:posOffset>
+                </wp:positionH>
+                <wp:positionV relativeFrom="paragraph">
+                  <wp:posOffset>790575</wp:posOffset>
+                </wp:positionV>
+                <wp:extent cx="1600200" cy="45085"/>
+                <wp:effectExtent l="0" t="38100" r="38100" b="88265"/>
+                <wp:wrapNone/>
+                <wp:docPr id="29" name="Gerade Verbindung mit Pfeil 29"/>
+                <wp:cNvGraphicFramePr/>
+                <a:graphic xmlns:a="http://schemas.openxmlformats.org/drawingml/2006/main">
+                  <a:graphicData uri="http://schemas.microsoft.com/office/word/2010/wordprocessingShape">
+                    <wps:wsp>
+                      <wps:cNvCnPr/>
+                      <wps:spPr>
+                        <a:xfrm>
+                          <a:off x="0" y="0"/>
+                          <a:ext cx="1600200" cy="45085"/>
+                        </a:xfrm>
+                        <a:prstGeom prst="straightConnector1">
+                          <a:avLst/>
+                        </a:prstGeom>
+                        <a:ln>
+                          <a:tailEnd type="triangle"/>
+                        </a:ln>
+                      </wps:spPr>
+                      <wps:style>
+                        <a:lnRef idx="1">
+                          <a:schemeClr val="dk1"/>
+                        </a:lnRef>
+                        <a:fillRef idx="0">
+                          <a:schemeClr val="dk1"/>
+                        </a:fillRef>
+                        <a:effectRef idx="0">
+                          <a:schemeClr val="dk1"/>
+                        </a:effectRef>
+                        <a:fontRef idx="minor">
+                          <a:schemeClr val="tx1"/>
+                        </a:fontRef>
+                      </wps:style>
+                      <wps:bodyPr/>
+                    </wps:wsp>
+                  </a:graphicData>
+                </a:graphic>
+                <wp14:sizeRelH relativeFrom="margin">
+                  <wp14:pctWidth>0</wp14:pctWidth>
+                </wp14:sizeRelH>
+                <wp14:sizeRelV relativeFrom="margin">
+                  <wp14:pctHeight>0</wp14:pctHeight>
+                </wp14:sizeRelV>
+              </wp:anchor>
+            </w:drawing>
+          </mc:Choice>
+          <mc:Fallback>
+            <w:pict>
+              <v:shape w14:anchorId="1C58979E" id="Gerade Verbindung mit Pfeil 29" o:spid="_x0000_s1026" type="#_x0000_t32" style="position:absolute;margin-left:267.05pt;margin-top:62.25pt;width:126pt;height:3.55pt;z-index:251664384;visibility:visible;mso-wrap-style:square;mso-width-percent:0;mso-height-percent:0;mso-wrap-distance-left:9pt;mso-wrap-distance-top:0;mso-wrap-distance-right:9pt;mso-wrap-distance-bottom:0;mso-position-horizontal:absolute;mso-position-horizontal-relative:text;mso-position-vertical:absolute;mso-position-vertical-relative:text;mso-width-percent:0;mso-height-percent:0;mso-width-relative:margin;mso-height-relative:margin" o:gfxdata="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" strokecolor="black [3200]" strokeweight=".5pt">
+                <v:stroke endarrow="block" joinstyle="miter"/>
+              </v:shape>
+            </w:pict>
+          </mc:Fallback>
+        </mc:AlternateContent>
+      </w:r>
+    </w:p>
+    <w:p/>
+    <w:p>
+      <w:r>
+        <mc:AlternateContent>
+          <mc:Choice Requires="wps">
+            <w:drawing>
+              <wp:anchor distT="0" distB="0" distL="114300" distR="114300" simplePos="0" relativeHeight="251661312" behindDoc="0" locked="0" layoutInCell="1" allowOverlap="1" wp14:anchorId="5222D2C2" wp14:editId="1CFC3A5D">
+                <wp:simplePos x="0" y="0"/>
+                <wp:positionH relativeFrom="column">
+                  <wp:posOffset>1215608</wp:posOffset>
+                </wp:positionH>
+                <wp:positionV relativeFrom="paragraph">
+                  <wp:posOffset>177621</wp:posOffset>
+                </wp:positionV>
+                <wp:extent cx="941402" cy="45719"/>
+                <wp:effectExtent l="0" t="38100" r="49530" b="88265"/>
+                <wp:wrapNone/>
+                <wp:docPr id="22" name="Gerade Verbindung mit Pfeil 22"/>
+                <wp:cNvGraphicFramePr/>
+                <a:graphic xmlns:a="http://schemas.openxmlformats.org/drawingml/2006/main">
+                  <a:graphicData uri="http://schemas.microsoft.com/office/word/2010/wordprocessingShape">
+                    <wps:wsp>
+                      <wps:cNvCnPr/>
+                      <wps:spPr>
+                        <a:xfrm>
+                          <a:off x="0" y="0"/>
+                          <a:ext cx="941402" cy="45719"/>
+                        </a:xfrm>
+                        <a:prstGeom prst="straightConnector1">
+                          <a:avLst/>
+                        </a:prstGeom>
+                        <a:ln>
+                          <a:tailEnd type="triangle"/>
+                        </a:ln>
+                      </wps:spPr>
+                      <wps:style>
+                        <a:lnRef idx="1">
+                          <a:schemeClr val="dk1"/>
+                        </a:lnRef>
+                        <a:fillRef idx="0">
+                          <a:schemeClr val="dk1"/>
+                        </a:fillRef>
+                        <a:effectRef idx="0">
+                          <a:schemeClr val="dk1"/>
+                        </a:effectRef>
+                        <a:fontRef idx="minor">
+                          <a:schemeClr val="tx1"/>
+                        </a:fontRef>
+                      </wps:style>
+                      <wps:bodyPr/>
+                    </wps:wsp>
+                  </a:graphicData>
+                </a:graphic>
+                <wp14:sizeRelH relativeFrom="margin">
+                  <wp14:pctWidth>0</wp14:pctWidth>
+                </wp14:sizeRelH>
+                <wp14:sizeRelV relativeFrom="margin">
+                  <wp14:pctHeight>0</wp14:pctHeight>
+                </wp14:sizeRelV>
+              </wp:anchor>
+            </w:drawing>
+          </mc:Choice>
+          <mc:Fallback>
+            <w:pict>
+              <v:shape w14:anchorId="4ABC01C0" id="Gerade Verbindung mit Pfeil 22" o:spid="_x0000_s1026" type="#_x0000_t32" style="position:absolute;margin-left:95.7pt;margin-top:14pt;width:74.15pt;height:3.6pt;z-index:251661312;visibility:visible;mso-wrap-style:square;mso-width-percent:0;mso-height-percent:0;mso-wrap-distance-left:9pt;mso-wrap-distance-top:0;mso-wrap-distance-right:9pt;mso-wrap-distance-bottom:0;mso-position-horizontal:absolute;mso-position-horizontal-relative:text;mso-position-vertical:absolute;mso-position-vertical-relative:text;mso-width-percent:0;mso-height-percent:0;mso-width-relative:margin;mso-height-relative:margin" o:gfxdata="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" strokecolor="black [3200]" strokeweight=".5pt">
+                <v:stroke endarrow="block" joinstyle="miter"/>
+              </v:shape>
+            </w:pict>
+          </mc:Fallback>
+        </mc:AlternateContent>
+      </w:r>
+    </w:p>
+    <w:p>
+      <w:r>
+        <mc:AlternateContent>
+          <mc:Choice Requires="wps">
+            <w:drawing>
+              <wp:anchor distT="0" distB="0" distL="114300" distR="114300" simplePos="0" relativeHeight="251665408" behindDoc="0" locked="0" layoutInCell="1" allowOverlap="1" wp14:anchorId="1357CC1E" wp14:editId="2A3E5592">
+                <wp:simplePos x="0" y="0"/>
+                <wp:positionH relativeFrom="column">
+                  <wp:posOffset>5507014</wp:posOffset>
+                </wp:positionH>
+                <wp:positionV relativeFrom="paragraph">
+                  <wp:posOffset>244077</wp:posOffset>
+                </wp:positionV>
+                <wp:extent cx="45085" cy="381000"/>
+                <wp:effectExtent l="57150" t="0" r="50165" b="57150"/>
+                <wp:wrapNone/>
+                <wp:docPr id="30" name="Gerade Verbindung mit Pfeil 30"/>
+                <wp:cNvGraphicFramePr/>
+                <a:graphic xmlns:a="http://schemas.openxmlformats.org/drawingml/2006/main">
+                  <a:graphicData uri="http://schemas.microsoft.com/office/word/2010/wordprocessingShape">
+                    <wps:wsp>
+                      <wps:cNvCnPr/>
+                      <wps:spPr>
+                        <a:xfrm flipH="1">
+                          <a:off x="0" y="0"/>
+                          <a:ext cx="45085" cy="381000"/>
+                        </a:xfrm>
+                        <a:prstGeom prst="straightConnector1">
+                          <a:avLst/>
+                        </a:prstGeom>
+                        <a:ln>
+                          <a:tailEnd type="triangle"/>
+                        </a:ln>
+                      </wps:spPr>
+                      <wps:style>
+                        <a:lnRef idx="1">
+                          <a:schemeClr val="dk1"/>
+                        </a:lnRef>
+                        <a:fillRef idx="0">
+                          <a:schemeClr val="dk1"/>
+                        </a:fillRef>
+                        <a:effectRef idx="0">
+                          <a:schemeClr val="dk1"/>
+                        </a:effectRef>
+                        <a:fontRef idx="minor">
+                          <a:schemeClr val="tx1"/>
+                        </a:fontRef>
+                      </wps:style>
+                      <wps:bodyPr/>
+                    </wps:wsp>
+                  </a:graphicData>
+                </a:graphic>
+                <wp14:sizeRelH relativeFrom="margin">
+                  <wp14:pctWidth>0</wp14:pctWidth>
+                </wp14:sizeRelH>
+                <wp14:sizeRelV relativeFrom="margin">
+                  <wp14:pctHeight>0</wp14:pctHeight>
+                </wp14:sizeRelV>
+              </wp:anchor>
+            </w:drawing>
+          </mc:Choice>
+          <mc:Fallback>
+            <w:pict>
+              <v:shape w14:anchorId="3E16FDDF" id="Gerade Verbindung mit Pfeil 30" o:spid="_x0000_s1026" type="#_x0000_t32" style="position:absolute;margin-left:433.6pt;margin-top:19.2pt;width:3.55pt;height:30pt;flip:x;z-index:251665408;visibility:visible;mso-wrap-style:square;mso-width-percent:0;mso-height-percent:0;mso-wrap-distance-left:9pt;mso-wrap-distance-top:0;mso-wrap-distance-right:9pt;mso-wrap-distance-bottom:0;mso-position-horizontal:absolute;mso-position-horizontal-relative:text;mso-position-vertical:absolute;mso-position-vertical-relative:text;mso-width-percent:0;mso-height-percent:0;mso-width-relative:margin;mso-height-relative:margin" o:gfxdata="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" strokecolor="black [3200]" strokeweight=".5pt">
+                <v:stroke endarrow="block" joinstyle="miter"/>
+              </v:shape>
+            </w:pict>
+          </mc:Fallback>
+        </mc:AlternateContent>
+      </w:r>
+    </w:p>
+    <w:p>
+      <w:r>
+        <mc:AlternateContent>
+          <mc:Choice Requires="wps">
+            <w:drawing>
+              <wp:anchor distT="0" distB="0" distL="114300" distR="114300" simplePos="0" relativeHeight="251663360" behindDoc="0" locked="0" layoutInCell="1" allowOverlap="1" wp14:anchorId="34657E22" wp14:editId="34A4ABC1">
+                <wp:simplePos x="0" y="0"/>
+                <wp:positionH relativeFrom="column">
+                  <wp:posOffset>4953635</wp:posOffset>
+                </wp:positionH>
+                <wp:positionV relativeFrom="paragraph">
+                  <wp:posOffset>264975</wp:posOffset>
+                </wp:positionV>
+                <wp:extent cx="1218565" cy="266700"/>
+                <wp:effectExtent l="0" t="0" r="19685" b="19050"/>
+                <wp:wrapNone/>
+                <wp:docPr id="28" name="Textfeld 2"/>
+                <wp:cNvGraphicFramePr>
+                  <a:graphicFrameLocks xmlns:a="http://schemas.openxmlformats.org/drawingml/2006/main"/>
+                </wp:cNvGraphicFramePr>
+                <a:graphic xmlns:a="http://schemas.openxmlformats.org/drawingml/2006/main">
+                  <a:graphicData uri="http://schemas.microsoft.com/office/word/2010/wordprocessingShape">
+                    <wps:wsp>
+                      <wps:cNvSpPr txBox="1">
+                        <a:spLocks noChangeArrowheads="1"/>
+                      </wps:cNvSpPr>
+                      <wps:spPr bwMode="auto">
+                        <a:xfrm>
+                          <a:off x="0" y="0"/>
+                          <a:ext cx="1218565" cy="266700"/>
+                        </a:xfrm>
+                        <a:prstGeom prst="rect">
+                          <a:avLst/>
+                        </a:prstGeom>
+                        <a:solidFill>
+                          <a:srgbClr val="FFFFFF"/>
+                        </a:solidFill>
+                        <a:ln w="9525">
+                          <a:solidFill>
+                            <a:srgbClr val="000000"/>
+                          </a:solidFill>
+                          <a:miter lim="800000"/>
+                          <a:headEnd/>
+                          <a:tailEnd/>
+                        </a:ln>
+                      </wps:spPr>
+                      <wps:txbx>
+                        <w:txbxContent>
+                          <w:p>
+                            <w:proofErr w:type="spellStart"/>
+                            <w:r>
+                              <w:t>PageManager</w:t>
+                            </w:r>
+                            <w:proofErr w:type="spellEnd"/>
+                          </w:p>
+                        </w:txbxContent>
+                      </wps:txbx>
+                      <wps:bodyPr rot="0" vert="horz" wrap="square" lIns="91440" tIns="45720" rIns="91440" bIns="45720" anchor="t" anchorCtr="0">
+                        <a:noAutofit/>
+                      </wps:bodyPr>
+                    </wps:wsp>
+                  </a:graphicData>
+                </a:graphic>
+                <wp14:sizeRelH relativeFrom="margin">
+                  <wp14:pctWidth>0</wp14:pctWidth>
+                </wp14:sizeRelH>
+              </wp:anchor>
+            </w:drawing>
+          </mc:Choice>
+          <mc:Fallback>
+            <w:pict>
+              <v:shape w14:anchorId="34657E22" id="_x0000_s1036" type="#_x0000_t202" style="position:absolute;margin-left:390.05pt;margin-top:20.85pt;width:95.95pt;height:21pt;z-index:251663360;visibility:visible;mso-wrap-style:square;mso-width-percent:0;mso-wrap-distance-left:9pt;mso-wrap-distance-top:0;mso-wrap-distance-right:9pt;mso-wrap-distance-bottom:0;mso-position-horizontal:absolute;mso-position-horizontal-relative:text;mso-position-vertical:absolute;mso-position-vertical-relative:text;mso-width-percent:0;mso-width-relative:margin;v-text-anchor:top" o:gfxdata="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">
+                <v:textbox>
+                  <w:txbxContent>
+                    <w:p>
+                      <w:proofErr w:type="spellStart"/>
+                      <w:r>
+                        <w:t>PageManager</w:t>
+                      </w:r>
+                      <w:proofErr w:type="spellEnd"/>
+                    </w:p>
+                  </w:txbxContent>
+                </v:textbox>
+              </v:shape>
+            </w:pict>
+          </mc:Fallback>
+        </mc:AlternateContent>
+      </w:r>
+    </w:p>
+    <w:p>
+      <w:r>
+        <mc:AlternateContent>
+          <mc:Choice Requires="wps">
+            <w:drawing>
+              <wp:anchor distT="0" distB="0" distL="114300" distR="114300" simplePos="0" relativeHeight="251667456" behindDoc="0" locked="0" layoutInCell="1" allowOverlap="1" wp14:anchorId="2C5DD6F1" wp14:editId="270BAE80">
+                <wp:simplePos x="0" y="0"/>
+                <wp:positionH relativeFrom="column">
+                  <wp:posOffset>5473708</wp:posOffset>
+                </wp:positionH>
+                <wp:positionV relativeFrom="paragraph">
+                  <wp:posOffset>247982</wp:posOffset>
+                </wp:positionV>
+                <wp:extent cx="45719" cy="244522"/>
+                <wp:effectExtent l="57150" t="0" r="50165" b="60325"/>
+                <wp:wrapNone/>
+                <wp:docPr id="192" name="Gerade Verbindung mit Pfeil 192"/>
+                <wp:cNvGraphicFramePr/>
+                <a:graphic xmlns:a="http://schemas.openxmlformats.org/drawingml/2006/main">
+                  <a:graphicData uri="http://schemas.microsoft.com/office/word/2010/wordprocessingShape">
+                    <wps:wsp>
+                      <wps:cNvCnPr/>
+                      <wps:spPr>
+                        <a:xfrm flipH="1">
+                          <a:off x="0" y="0"/>
+                          <a:ext cx="45719" cy="244522"/>
+                        </a:xfrm>
+                        <a:prstGeom prst="straightConnector1">
+                          <a:avLst/>
+                        </a:prstGeom>
+                        <a:ln>
+                          <a:tailEnd type="triangle"/>
+                        </a:ln>
+                      </wps:spPr>
+                      <wps:style>
+                        <a:lnRef idx="1">
+                          <a:schemeClr val="dk1"/>
+                        </a:lnRef>
+                        <a:fillRef idx="0">
+                          <a:schemeClr val="dk1"/>
+                        </a:fillRef>
+                        <a:effectRef idx="0">
+                          <a:schemeClr val="dk1"/>
+                        </a:effectRef>
+                        <a:fontRef idx="minor">
+                          <a:schemeClr val="tx1"/>
+                        </a:fontRef>
+                      </wps:style>
+                      <wps:bodyPr/>
+                    </wps:wsp>
+                  </a:graphicData>
+                </a:graphic>
+                <wp14:sizeRelH relativeFrom="margin">
+                  <wp14:pctWidth>0</wp14:pctWidth>
+                </wp14:sizeRelH>
+                <wp14:sizeRelV relativeFrom="margin">
+                  <wp14:pctHeight>0</wp14:pctHeight>
+                </wp14:sizeRelV>
+              </wp:anchor>
+            </w:drawing>
+          </mc:Choice>
+          <mc:Fallback>
+            <w:pict>
+              <v:shape w14:anchorId="1CC869B1" id="Gerade Verbindung mit Pfeil 192" o:spid="_x0000_s1026" type="#_x0000_t32" style="position:absolute;margin-left:431pt;margin-top:19.55pt;width:3.6pt;height:19.25pt;flip:x;z-index:251667456;visibility:visible;mso-wrap-style:square;mso-width-percent:0;mso-height-percent:0;mso-wrap-distance-left:9pt;mso-wrap-distance-top:0;mso-wrap-distance-right:9pt;mso-wrap-distance-bottom:0;mso-position-horizontal:absolute;mso-position-horizontal-relative:text;mso-position-vertical:absolute;mso-position-vertical-relative:text;mso-width-percent:0;mso-height-percent:0;mso-width-relative:margin;mso-height-relative:margin" o:gfxdata="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" strokecolor="black [3200]" strokeweight=".5pt">
+                <v:stroke endarrow="block" joinstyle="miter"/>
+              </v:shape>
+            </w:pict>
+          </mc:Fallback>
+        </mc:AlternateContent>
+      </w:r>
+    </w:p>
+    <w:p>
+      <w:r>
+        <mc:AlternateContent>
+          <mc:Choice Requires="wps">
+            <w:drawing>
+              <wp:anchor distT="0" distB="0" distL="114300" distR="114300" simplePos="0" relativeHeight="251666432" behindDoc="0" locked="0" layoutInCell="1" allowOverlap="1" wp14:anchorId="06321AE7" wp14:editId="4B3EBE73">
+                <wp:simplePos x="0" y="0"/>
+                <wp:positionH relativeFrom="column">
+                  <wp:posOffset>4955095</wp:posOffset>
+                </wp:positionH>
+                <wp:positionV relativeFrom="paragraph">
+                  <wp:posOffset>242011</wp:posOffset>
+                </wp:positionV>
+                <wp:extent cx="1217143" cy="266700"/>
+                <wp:effectExtent l="0" t="0" r="21590" b="19050"/>
+                <wp:wrapNone/>
+                <wp:docPr id="31" name="Textfeld 2"/>
+                <wp:cNvGraphicFramePr>
+                  <a:graphicFrameLocks xmlns:a="http://schemas.openxmlformats.org/drawingml/2006/main"/>
+                </wp:cNvGraphicFramePr>
+                <a:graphic xmlns:a="http://schemas.openxmlformats.org/drawingml/2006/main">
+                  <a:graphicData uri="http://schemas.microsoft.com/office/word/2010/wordprocessingShape">
+                    <wps:wsp>
+                      <wps:cNvSpPr txBox="1">
+                        <a:spLocks noChangeArrowheads="1"/>
+                      </wps:cNvSpPr>
+                      <wps:spPr bwMode="auto">
+                        <a:xfrm>
+                          <a:off x="0" y="0"/>
+                          <a:ext cx="1217143" cy="266700"/>
+                        </a:xfrm>
+                        <a:prstGeom prst="rect">
+                          <a:avLst/>
+                        </a:prstGeom>
+                        <a:solidFill>
+                          <a:srgbClr val="FFFFFF"/>
+                        </a:solidFill>
+                        <a:ln w="9525">
+                          <a:solidFill>
+                            <a:srgbClr val="000000"/>
+                          </a:solidFill>
+                          <a:miter lim="800000"/>
+                          <a:headEnd/>
+                          <a:tailEnd/>
+                        </a:ln>
+                      </wps:spPr>
+                      <wps:txbx>
+                        <w:txbxContent>
+                          <w:p>
+                            <w:proofErr w:type="spellStart"/>
+                            <w:r>
+                              <w:t>PageConfig</w:t>
+                            </w:r>
+                            <w:proofErr w:type="spellEnd"/>
+                          </w:p>
+                        </w:txbxContent>
+                      </wps:txbx>
+                      <wps:bodyPr rot="0" vert="horz" wrap="square" lIns="91440" tIns="45720" rIns="91440" bIns="45720" anchor="t" anchorCtr="0">
+                        <a:noAutofit/>
+                      </wps:bodyPr>
+                    </wps:wsp>
+                  </a:graphicData>
+                </a:graphic>
+                <wp14:sizeRelH relativeFrom="margin">
+                  <wp14:pctWidth>0</wp14:pctWidth>
+                </wp14:sizeRelH>
+              </wp:anchor>
+            </w:drawing>
+          </mc:Choice>
+          <mc:Fallback>
+            <w:pict>
+              <v:shape w14:anchorId="06321AE7" id="_x0000_s1037" type="#_x0000_t202" style="position:absolute;margin-left:390.15pt;margin-top:19.05pt;width:95.85pt;height:21pt;z-index:251666432;visibility:visible;mso-wrap-style:square;mso-width-percent:0;mso-wrap-distance-left:9pt;mso-wrap-distance-top:0;mso-wrap-distance-right:9pt;mso-wrap-distance-bottom:0;mso-position-horizontal:absolute;mso-position-horizontal-relative:text;mso-position-vertical:absolute;mso-position-vertical-relative:text;mso-width-percent:0;mso-width-relative:margin;v-text-anchor:top" o:gfxdata="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">
+                <v:textbox>
+                  <w:txbxContent>
+                    <w:p>
+                      <w:proofErr w:type="spellStart"/>
+                      <w:r>
+                        <w:t>PageConfig</w:t>
+                      </w:r>
+                      <w:proofErr w:type="spellEnd"/>
+                    </w:p>
+                  </w:txbxContent>
+                </v:textbox>
+              </v:shape>
+            </w:pict>
+          </mc:Fallback>
+        </mc:AlternateContent>
+      </w:r>
+    </w:p>
+    <w:p/>
+    <w:p>
+      <w:r>
+        <mc:AlternateContent>
+          <mc:Choice Requires="wps">
+            <w:drawing>
+              <wp:anchor distT="0" distB="0" distL="114300" distR="114300" simplePos="0" relativeHeight="251668480" behindDoc="0" locked="0" layoutInCell="1" allowOverlap="1" wp14:anchorId="411D13E6" wp14:editId="13913B65">
+                <wp:simplePos x="0" y="0"/>
+                <wp:positionH relativeFrom="column">
+                  <wp:posOffset>4955095</wp:posOffset>
+                </wp:positionH>
+                <wp:positionV relativeFrom="paragraph">
+                  <wp:posOffset>271012</wp:posOffset>
+                </wp:positionV>
+                <wp:extent cx="1228298" cy="266700"/>
+                <wp:effectExtent l="0" t="0" r="10160" b="19050"/>
+                <wp:wrapNone/>
+                <wp:docPr id="194" name="Textfeld 2"/>
+                <wp:cNvGraphicFramePr>
+                  <a:graphicFrameLocks xmlns:a="http://schemas.openxmlformats.org/drawingml/2006/main"/>
+                </wp:cNvGraphicFramePr>
+                <a:graphic xmlns:a="http://schemas.openxmlformats.org/drawingml/2006/main">
+                  <a:graphicData uri="http://schemas.microsoft.com/office/word/2010/wordprocessingShape">
+                    <wps:wsp>
+                      <wps:cNvSpPr txBox="1">
+                        <a:spLocks noChangeArrowheads="1"/>
+                      </wps:cNvSpPr>
+                      <wps:spPr bwMode="auto">
+                        <a:xfrm>
+                          <a:off x="0" y="0"/>
+                          <a:ext cx="1228298" cy="266700"/>
+                        </a:xfrm>
+                        <a:prstGeom prst="rect">
+                          <a:avLst/>
+                        </a:prstGeom>
+                        <a:solidFill>
+                          <a:srgbClr val="FFFFFF"/>
+                        </a:solidFill>
+                        <a:ln w="9525">
+                          <a:solidFill>
+                            <a:srgbClr val="000000"/>
+                          </a:solidFill>
+                          <a:miter lim="800000"/>
+                          <a:headEnd/>
+                          <a:tailEnd/>
+                        </a:ln>
+                      </wps:spPr>
+                      <wps:txbx>
+                        <w:txbxContent>
+                          <w:p>
+                            <w:r>
+                              <w:t>Controller/Action</w:t>
+                            </w:r>
+                          </w:p>
+                        </w:txbxContent>
+                      </wps:txbx>
+                      <wps:bodyPr rot="0" vert="horz" wrap="square" lIns="91440" tIns="45720" rIns="91440" bIns="45720" anchor="t" anchorCtr="0">
+                        <a:noAutofit/>
+                      </wps:bodyPr>
+                    </wps:wsp>
+                  </a:graphicData>
+                </a:graphic>
+                <wp14:sizeRelH relativeFrom="margin">
+                  <wp14:pctWidth>0</wp14:pctWidth>
+                </wp14:sizeRelH>
+              </wp:anchor>
+            </w:drawing>
+          </mc:Choice>
+          <mc:Fallback>
+            <w:pict>
+              <v:shape w14:anchorId="411D13E6" id="_x0000_s1038" type="#_x0000_t202" style="position:absolute;margin-left:390.15pt;margin-top:21.35pt;width:96.7pt;height:21pt;z-index:251668480;visibility:visible;mso-wrap-style:square;mso-width-percent:0;mso-wrap-distance-left:9pt;mso-wrap-distance-top:0;mso-wrap-distance-right:9pt;mso-wrap-distance-bottom:0;mso-position-horizontal:absolute;mso-position-horizontal-relative:text;mso-position-vertical:absolute;mso-position-vertical-relative:text;mso-width-percent:0;mso-width-relative:margin;v-text-anchor:top" o:gfxdata="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">
+                <v:textbox>
+                  <w:txbxContent>
+                    <w:p>
+                      <w:r>
+                        <w:t>Controller/Action</w:t>
+                      </w:r>
+                    </w:p>
+                  </w:txbxContent>
+                </v:textbox>
+              </v:shape>
+            </w:pict>
+          </mc:Fallback>
+        </mc:AlternateContent>
+      </w:r>
+    </w:p>
+    <w:p/>
+    <w:p>
+      <w:r>
+        <mc:AlternateContent>
+          <mc:Choice Requires="wps">
+            <w:drawing>
+              <wp:anchor distT="0" distB="0" distL="114300" distR="114300" simplePos="0" relativeHeight="251670528" behindDoc="0" locked="0" layoutInCell="1" allowOverlap="1" wp14:anchorId="69D7CAC4" wp14:editId="168AA04A">
+                <wp:simplePos x="0" y="0"/>
+                <wp:positionH relativeFrom="margin">
+                  <wp:posOffset>5031986</wp:posOffset>
+                </wp:positionH>
+                <wp:positionV relativeFrom="paragraph">
+                  <wp:posOffset>90473</wp:posOffset>
+                </wp:positionV>
+                <wp:extent cx="1030406" cy="266700"/>
+                <wp:effectExtent l="0" t="0" r="17780" b="19050"/>
+                <wp:wrapNone/>
+                <wp:docPr id="196" name="Textfeld 2"/>
+                <wp:cNvGraphicFramePr>
+                  <a:graphicFrameLocks xmlns:a="http://schemas.openxmlformats.org/drawingml/2006/main"/>
+                </wp:cNvGraphicFramePr>
+                <a:graphic xmlns:a="http://schemas.openxmlformats.org/drawingml/2006/main">
+                  <a:graphicData uri="http://schemas.microsoft.com/office/word/2010/wordprocessingShape">
+                    <wps:wsp>
+                      <wps:cNvSpPr txBox="1">
+                        <a:spLocks noChangeArrowheads="1"/>
+                      </wps:cNvSpPr>
+                      <wps:spPr bwMode="auto">
+                        <a:xfrm>
+                          <a:off x="0" y="0"/>
+                          <a:ext cx="1030406" cy="266700"/>
+                        </a:xfrm>
+                        <a:prstGeom prst="rect">
+                          <a:avLst/>
+                        </a:prstGeom>
+                        <a:solidFill>
+                          <a:srgbClr val="FFFFFF"/>
+                        </a:solidFill>
+                        <a:ln w="9525">
+                          <a:solidFill>
+                            <a:srgbClr val="000000"/>
+                          </a:solidFill>
+                          <a:miter lim="800000"/>
+                          <a:headEnd/>
+                          <a:tailEnd/>
+                        </a:ln>
+                      </wps:spPr>
+                      <wps:txbx>
+                        <w:txbxContent>
+                          <w:p>
+                            <w:proofErr w:type="spellStart"/>
+                            <w:r>
+                              <w:t>ViewData</w:t>
+                            </w:r>
+                            <w:proofErr w:type="spellEnd"/>
+                          </w:p>
+                        </w:txbxContent>
+                      </wps:txbx>
+                      <wps:bodyPr rot="0" vert="horz" wrap="square" lIns="91440" tIns="45720" rIns="91440" bIns="45720" anchor="t" anchorCtr="0">
+                        <a:noAutofit/>
+                      </wps:bodyPr>
+                    </wps:wsp>
+                  </a:graphicData>
+                </a:graphic>
+                <wp14:sizeRelH relativeFrom="margin">
+                  <wp14:pctWidth>0</wp14:pctWidth>
+                </wp14:sizeRelH>
+              </wp:anchor>
+            </w:drawing>
+          </mc:Choice>
+          <mc:Fallback>
+            <w:pict>
+              <v:shape w14:anchorId="69D7CAC4" id="_x0000_s1039" type="#_x0000_t202" style="position:absolute;margin-left:396.2pt;margin-top:7.1pt;width:81.15pt;height:21pt;z-index:251670528;visibility:visible;mso-wrap-style:square;mso-width-percent:0;mso-wrap-distance-left:9pt;mso-wrap-distance-top:0;mso-wrap-distance-right:9pt;mso-wrap-distance-bottom:0;mso-position-horizontal:absolute;mso-position-horizontal-relative:margin;mso-position-vertical:absolute;mso-position-vertical-relative:text;mso-width-percent:0;mso-width-relative:margin;v-text-anchor:top" o:gfxdata="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">
+                <v:textbox>
+                  <w:txbxContent>
+                    <w:p>
+                      <w:proofErr w:type="spellStart"/>
+                      <w:r>
+                        <w:t>ViewData</w:t>
+                      </w:r>
+                      <w:proofErr w:type="spellEnd"/>
+                    </w:p>
+                  </w:txbxContent>
+                </v:textbox>
+                <w10:wrap anchorx="margin"/>
+              </v:shape>
+            </w:pict>
+          </mc:Fallback>
+        </mc:AlternateContent>
+      </w:r>
+    </w:p>
+    <w:p>
+      <w:r>
+        <mc:AlternateContent>
+          <mc:Choice Requires="wps">
+            <w:drawing>
+              <wp:anchor distT="0" distB="0" distL="114300" distR="114300" simplePos="0" relativeHeight="251673600" behindDoc="0" locked="0" layoutInCell="1" allowOverlap="1" wp14:anchorId="5C4EA98C" wp14:editId="50CB4CCE">
+                <wp:simplePos x="0" y="0"/>
+                <wp:positionH relativeFrom="column">
+                  <wp:posOffset>2157304</wp:posOffset>
+                </wp:positionH>
+                <wp:positionV relativeFrom="paragraph">
+                  <wp:posOffset>240087</wp:posOffset>
+                </wp:positionV>
+                <wp:extent cx="1415813" cy="485775"/>
+                <wp:effectExtent l="0" t="0" r="13335" b="28575"/>
+                <wp:wrapNone/>
+                <wp:docPr id="199" name="Textfeld 2"/>
+                <wp:cNvGraphicFramePr>
+                  <a:graphicFrameLocks xmlns:a="http://schemas.openxmlformats.org/drawingml/2006/main"/>
+                </wp:cNvGraphicFramePr>
+                <a:graphic xmlns:a="http://schemas.openxmlformats.org/drawingml/2006/main">
+                  <a:graphicData uri="http://schemas.microsoft.com/office/word/2010/wordprocessingShape">
+                    <wps:wsp>
+                      <wps:cNvSpPr txBox="1">
+                        <a:spLocks noChangeArrowheads="1"/>
+                      </wps:cNvSpPr>
+                      <wps:spPr bwMode="auto">
+                        <a:xfrm>
+                          <a:off x="0" y="0"/>
+                          <a:ext cx="1415813" cy="485775"/>
+                        </a:xfrm>
+                        <a:prstGeom prst="rect">
+                          <a:avLst/>
+                        </a:prstGeom>
+                        <a:solidFill>
+                          <a:srgbClr val="FFFFFF"/>
+                        </a:solidFill>
+                        <a:ln w="9525">
+                          <a:solidFill>
+                            <a:srgbClr val="000000"/>
+                          </a:solidFill>
+                          <a:miter lim="800000"/>
+                          <a:headEnd/>
+                          <a:tailEnd/>
+                        </a:ln>
+                      </wps:spPr>
+                      <wps:txbx>
+                        <w:txbxContent>
+                          <w:p>
+                            <w:r>
+                              <w:t xml:space="preserve">HTTP </w:t>
+                            </w:r>
+                            <w:proofErr w:type="spellStart"/>
+                            <w:r>
+                              <w:t>server</w:t>
+                            </w:r>
+                            <w:proofErr w:type="spellEnd"/>
+                            <w:r>
+                              <w:t xml:space="preserve"> </w:t>
+                            </w:r>
+                            <w:proofErr w:type="spellStart"/>
+                            <w:r>
+                              <w:t>response</w:t>
+                            </w:r>
+                            <w:proofErr w:type="spellEnd"/>
+                          </w:p>
+                        </w:txbxContent>
+                      </wps:txbx>
+                      <wps:bodyPr rot="0" vert="horz" wrap="square" lIns="91440" tIns="45720" rIns="91440" bIns="45720" anchor="t" anchorCtr="0">
+                        <a:noAutofit/>
+                      </wps:bodyPr>
+                    </wps:wsp>
+                  </a:graphicData>
+                </a:graphic>
+                <wp14:sizeRelH relativeFrom="margin">
+                  <wp14:pctWidth>0</wp14:pctWidth>
+                </wp14:sizeRelH>
+                <wp14:sizeRelV relativeFrom="margin">
+                  <wp14:pctHeight>0</wp14:pctHeight>
+                </wp14:sizeRelV>
+              </wp:anchor>
+            </w:drawing>
+          </mc:Choice>
+          <mc:Fallback>
+            <w:pict>
+              <v:shape w14:anchorId="5C4EA98C" id="_x0000_s1040" type="#_x0000_t202" style="position:absolute;margin-left:169.85pt;margin-top:18.9pt;width:111.5pt;height:38.25pt;z-index:251673600;visibility:visible;mso-wrap-style:square;mso-width-percent:0;mso-height-percent:0;mso-wrap-distance-left:9pt;mso-wrap-distance-top:0;mso-wrap-distance-right:9pt;mso-wrap-distance-bottom:0;mso-position-horizontal:absolute;mso-position-horizontal-relative:text;mso-position-vertical:absolute;mso-position-vertical-relative:text;mso-width-percent:0;mso-height-percent:0;mso-width-relative:margin;mso-height-relative:margin;v-text-anchor:top" o:gfxdata="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">
+                <v:textbox>
+                  <w:txbxContent>
+                    <w:p>
+                      <w:r>
+                        <w:t xml:space="preserve">HTTP </w:t>
+                      </w:r>
+                      <w:proofErr w:type="spellStart"/>
+                      <w:r>
+                        <w:t>server</w:t>
+                      </w:r>
+                      <w:proofErr w:type="spellEnd"/>
+                      <w:r>
+                        <w:t xml:space="preserve"> </w:t>
+                      </w:r>
+                      <w:proofErr w:type="spellStart"/>
+                      <w:r>
+                        <w:t>response</w:t>
+                      </w:r>
+                      <w:proofErr w:type="spellEnd"/>
+                    </w:p>
+                  </w:txbxContent>
+                </v:textbox>
+              </v:shape>
+            </w:pict>
+          </mc:Fallback>
+        </mc:AlternateContent>
+      </w:r>
+    </w:p>
+    <w:p>
+      <w:r>
+        <mc:AlternateContent>
+          <mc:Choice Requires="wps">
+            <w:drawing>
+              <wp:anchor distT="0" distB="0" distL="114300" distR="114300" simplePos="0" relativeHeight="251675648" behindDoc="0" locked="0" layoutInCell="1" allowOverlap="1" wp14:anchorId="26873052" wp14:editId="2B557ECD">
+                <wp:simplePos x="0" y="0"/>
+                <wp:positionH relativeFrom="margin">
+                  <wp:align>left</wp:align>
+                </wp:positionH>
+                <wp:positionV relativeFrom="paragraph">
+                  <wp:posOffset>126640</wp:posOffset>
+                </wp:positionV>
+                <wp:extent cx="1228299" cy="485775"/>
+                <wp:effectExtent l="0" t="0" r="10160" b="28575"/>
+                <wp:wrapNone/>
+                <wp:docPr id="201" name="Textfeld 2"/>
+                <wp:cNvGraphicFramePr>
+                  <a:graphicFrameLocks xmlns:a="http://schemas.openxmlformats.org/drawingml/2006/main"/>
+                </wp:cNvGraphicFramePr>
+                <a:graphic xmlns:a="http://schemas.openxmlformats.org/drawingml/2006/main">
+                  <a:graphicData uri="http://schemas.microsoft.com/office/word/2010/wordprocessingShape">
+                    <wps:wsp>
+                      <wps:cNvSpPr txBox="1">
+                        <a:spLocks noChangeArrowheads="1"/>
+                      </wps:cNvSpPr>
+                      <wps:spPr bwMode="auto">
+                        <a:xfrm>
+                          <a:off x="0" y="0"/>
+                          <a:ext cx="1228299" cy="485775"/>
+                        </a:xfrm>
+                        <a:prstGeom prst="rect">
+                          <a:avLst/>
+                        </a:prstGeom>
+                        <a:solidFill>
+                          <a:srgbClr val="FFFFFF"/>
+                        </a:solidFill>
+                        <a:ln w="9525">
+                          <a:solidFill>
+                            <a:srgbClr val="000000"/>
+                          </a:solidFill>
+                          <a:miter lim="800000"/>
+                          <a:headEnd/>
+                          <a:tailEnd/>
+                        </a:ln>
+                      </wps:spPr>
+                      <wps:txbx>
+                        <w:txbxContent>
+                          <w:p>
+                            <w:r>
+                              <w:t>Rendering (HTML</w:t>
+                            </w:r>
+                            <w:r>
+                              <w:t>, JS, CSS,</w:t>
+                            </w:r>
+                            <w:r>
+                              <w:t xml:space="preserve"> </w:t>
+                            </w:r>
+                            <w:proofErr w:type="spellStart"/>
+                            <w:r>
+                              <w:t>etc</w:t>
+                            </w:r>
+                            <w:proofErr w:type="spellEnd"/>
+                            <w:r>
+                              <w:t>)</w:t>
+                            </w:r>
+                          </w:p>
+                        </w:txbxContent>
+                      </wps:txbx>
+                      <wps:bodyPr rot="0" vert="horz" wrap="square" lIns="91440" tIns="45720" rIns="91440" bIns="45720" anchor="t" anchorCtr="0">
+                        <a:noAutofit/>
+                      </wps:bodyPr>
+                    </wps:wsp>
+                  </a:graphicData>
+                </a:graphic>
+                <wp14:sizeRelH relativeFrom="margin">
+                  <wp14:pctWidth>0</wp14:pctWidth>
+                </wp14:sizeRelH>
+                <wp14:sizeRelV relativeFrom="margin">
+                  <wp14:pctHeight>0</wp14:pctHeight>
+                </wp14:sizeRelV>
+              </wp:anchor>
+            </w:drawing>
+          </mc:Choice>
+          <mc:Fallback>
+            <w:pict>
+              <v:shape w14:anchorId="26873052" id="_x0000_s1041" type="#_x0000_t202" style="position:absolute;margin-left:0;margin-top:9.95pt;width:96.7pt;height:38.25pt;z-index:251675648;visibility:visible;mso-wrap-style:square;mso-width-percent:0;mso-height-percent:0;mso-wrap-distance-left:9pt;mso-wrap-distance-top:0;mso-wrap-distance-right:9pt;mso-wrap-distance-bottom:0;mso-position-horizontal:left;mso-position-horizontal-relative:margin;mso-position-vertical:absolute;mso-position-vertical-relative:text;mso-width-percent:0;mso-height-percent:0;mso-width-relative:margin;mso-height-relative:margin;v-text-anchor:top" o:gfxdata="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">
+                <v:textbox>
+                  <w:txbxContent>
+                    <w:p>
+                      <w:r>
+                        <w:t>Rendering (HTML</w:t>
+                      </w:r>
+                      <w:r>
+                        <w:t>, JS, CSS,</w:t>
+                      </w:r>
+                      <w:r>
+                        <w:t xml:space="preserve"> </w:t>
+                      </w:r>
+                      <w:proofErr w:type="spellStart"/>
+                      <w:r>
+                        <w:t>etc</w:t>
+                      </w:r>
+                      <w:proofErr w:type="spellEnd"/>
+                      <w:r>
+                        <w:t>)</w:t>
+                      </w:r>
+                    </w:p>
+                  </w:txbxContent>
+                </v:textbox>
+                <w10:wrap anchorx="margin"/>
+              </v:shape>
+            </w:pict>
+          </mc:Fallback>
+        </mc:AlternateContent>
+      </w:r>
+    </w:p>
+    <w:p>
+      <w:r>
+        <mc:AlternateContent>
+          <mc:Choice Requires="wps">
+            <w:drawing>
+              <wp:anchor distT="0" distB="0" distL="114300" distR="114300" simplePos="0" relativeHeight="251676672" behindDoc="0" locked="0" layoutInCell="1" allowOverlap="1" wp14:anchorId="5EB84587" wp14:editId="5E504068">
+                <wp:simplePos x="0" y="0"/>
+                <wp:positionH relativeFrom="column">
+                  <wp:posOffset>1222431</wp:posOffset>
+                </wp:positionH>
+                <wp:positionV relativeFrom="paragraph">
+                  <wp:posOffset>18946</wp:posOffset>
+                </wp:positionV>
+                <wp:extent cx="948339" cy="45719"/>
+                <wp:effectExtent l="38100" t="38100" r="23495" b="88265"/>
+                <wp:wrapNone/>
+                <wp:docPr id="202" name="Gerade Verbindung mit Pfeil 202"/>
+                <wp:cNvGraphicFramePr/>
+                <a:graphic xmlns:a="http://schemas.openxmlformats.org/drawingml/2006/main">
+                  <a:graphicData uri="http://schemas.microsoft.com/office/word/2010/wordprocessingShape">
+                    <wps:wsp>
+                      <wps:cNvCnPr/>
+                      <wps:spPr>
+                        <a:xfrm flipH="1">
+                          <a:off x="0" y="0"/>
+                          <a:ext cx="948339" cy="45719"/>
+                        </a:xfrm>
+                        <a:prstGeom prst="straightConnector1">
+                          <a:avLst/>
+                        </a:prstGeom>
+                        <a:ln>
+                          <a:tailEnd type="triangle"/>
+                        </a:ln>
+                      </wps:spPr>
+                      <wps:style>
+                        <a:lnRef idx="1">
+                          <a:schemeClr val="dk1"/>
+                        </a:lnRef>
+                        <a:fillRef idx="0">
+                          <a:schemeClr val="dk1"/>
+                        </a:fillRef>
+                        <a:effectRef idx="0">
+                          <a:schemeClr val="dk1"/>
+                        </a:effectRef>
+                        <a:fontRef idx="minor">
+                          <a:schemeClr val="tx1"/>
+                        </a:fontRef>
+                      </wps:style>
+                      <wps:bodyPr/>
+                    </wps:wsp>
+                  </a:graphicData>
+                </a:graphic>
+                <wp14:sizeRelH relativeFrom="margin">
+                  <wp14:pctWidth>0</wp14:pctWidth>
+                </wp14:sizeRelH>
+                <wp14:sizeRelV relativeFrom="margin">
+                  <wp14:pctHeight>0</wp14:pctHeight>
+                </wp14:sizeRelV>
+              </wp:anchor>
+            </w:drawing>
+          </mc:Choice>
+          <mc:Fallback>
+            <w:pict>
+              <v:shape w14:anchorId="284D123F" id="Gerade Verbindung mit Pfeil 202" o:spid="_x0000_s1026" type="#_x0000_t32" style="position:absolute;margin-left:96.25pt;margin-top:1.5pt;width:74.65pt;height:3.6pt;flip:x;z-index:251676672;visibility:visible;mso-wrap-style:square;mso-width-percent:0;mso-height-percent:0;mso-wrap-distance-left:9pt;mso-wrap-distance-top:0;mso-wrap-distance-right:9pt;mso-wrap-distance-bottom:0;mso-position-horizontal:absolute;mso-position-horizontal-relative:text;mso-position-vertical:absolute;mso-position-vertical-relative:text;mso-width-percent:0;mso-height-percent:0;mso-width-relative:margin;mso-height-relative:margin" o:gfxdata="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" strokecolor="black [3200]" strokeweight=".5pt">
+                <v:stroke endarrow="block" joinstyle="miter"/>
+              </v:shape>
+            </w:pict>
+          </mc:Fallback>
+        </mc:AlternateContent>
+      </w:r>
+    </w:p>
+    <w:p/>
+    <w:p/>
+    <w:p>
+      <w:r>
         <w:t xml:space="preserve">Klasse </w:t>
       </w:r>
       <w:proofErr w:type="spellStart"/>
       <w:r>
         <w:rPr>
           <w:rFonts w:ascii="Courier New" w:hAnsi="Courier New" w:cs="Courier New"/>
+          <w:b/>
+          <w:color w:val="0070C0"/>
         </w:rPr>
         <w:t>RequestData</w:t>
       </w:r>
@@ -155,10 +1987,7 @@
         <w:t xml:space="preserve"> </w:t>
       </w:r>
       <w:r>
-        <w:t xml:space="preserve">// liefert den GET-Parameter </w:t>
-      </w:r>
-      <w:r>
-        <w:t>"</w:t>
+        <w:t>// liefert den GET-Parameter "</w:t>
       </w:r>
       <w:proofErr w:type="spellStart"/>
       <w:r>
@@ -166,10 +1995,7 @@
       </w:r>
       <w:proofErr w:type="spellEnd"/>
       <w:r>
-        <w:t>"</w:t>
-      </w:r>
-      <w:r>
-        <w:t xml:space="preserve"> als </w:t>
+        <w:t xml:space="preserve">" als </w:t>
       </w:r>
       <w:proofErr w:type="spellStart"/>
       <w:r>
@@ -228,15 +2054,7 @@
           <w:sz w:val="16"/>
           <w:szCs w:val="16"/>
         </w:rPr>
-        <w:t>g</w:t>
-      </w:r>
-      <w:r>
-        <w:rPr>
-          <w:rFonts w:ascii="Courier New" w:hAnsi="Courier New" w:cs="Courier New"/>
-          <w:sz w:val="16"/>
-          <w:szCs w:val="16"/>
-        </w:rPr>
-        <w:t>etInt</w:t>
+        <w:t>getInt</w:t>
       </w:r>
       <w:proofErr w:type="spellEnd"/>
       <w:r>
@@ -266,10 +2084,7 @@
         <w:t>");</w:t>
       </w:r>
       <w:r>
-        <w:t xml:space="preserve"> </w:t>
-      </w:r>
-      <w:r>
-        <w:t>// liefert den GET-Parameter "</w:t>
+        <w:t xml:space="preserve"> // liefert den GET-Parameter "</w:t>
       </w:r>
       <w:proofErr w:type="spellStart"/>
       <w:r>
@@ -277,10 +2092,7 @@
       </w:r>
       <w:proofErr w:type="spellEnd"/>
       <w:r>
-        <w:t xml:space="preserve">" als </w:t>
-      </w:r>
-      <w:r>
-        <w:t xml:space="preserve">Integer und validiert gleichzeitig, dass der Parameter nach </w:t>
+        <w:t xml:space="preserve">" als Integer und validiert gleichzeitig, dass der Parameter nach </w:t>
       </w:r>
       <w:proofErr w:type="spellStart"/>
       <w:r>
@@ -342,15 +2154,7 @@
           <w:sz w:val="16"/>
           <w:szCs w:val="16"/>
         </w:rPr>
-        <w:t>post</w:t>
-      </w:r>
-      <w:r>
-        <w:rPr>
-          <w:rFonts w:ascii="Courier New" w:hAnsi="Courier New" w:cs="Courier New"/>
-          <w:sz w:val="16"/>
-          <w:szCs w:val="16"/>
-        </w:rPr>
-        <w:t>Int</w:t>
+        <w:t>postInt</w:t>
       </w:r>
       <w:proofErr w:type="spellEnd"/>
       <w:r>
@@ -380,13 +2184,7 @@
         <w:t>");</w:t>
       </w:r>
       <w:r>
-        <w:t xml:space="preserve"> // liefert den </w:t>
-      </w:r>
-      <w:r>
-        <w:t>POST</w:t>
-      </w:r>
-      <w:r>
-        <w:t>-Parameter "</w:t>
+        <w:t xml:space="preserve"> // liefert den POST-Parameter "</w:t>
       </w:r>
       <w:proofErr w:type="spellStart"/>
       <w:r>
@@ -551,12 +2349,15 @@
         </w:rPr>
       </w:pPr>
       <w:r>
+        <w:lastRenderedPageBreak/>
         <w:t xml:space="preserve">Klasse </w:t>
       </w:r>
       <w:proofErr w:type="spellStart"/>
       <w:r>
         <w:rPr>
           <w:rFonts w:ascii="Courier New" w:hAnsi="Courier New" w:cs="Courier New"/>
+          <w:b/>
+          <w:color w:val="0070C0"/>
         </w:rPr>
         <w:t>SessionData</w:t>
       </w:r>
@@ -758,15 +2559,7 @@
           <w:sz w:val="16"/>
           <w:szCs w:val="16"/>
         </w:rPr>
-        <w:t>s</w:t>
-      </w:r>
-      <w:r>
-        <w:rPr>
-          <w:rFonts w:ascii="Courier New" w:hAnsi="Courier New" w:cs="Courier New"/>
-          <w:sz w:val="16"/>
-          <w:szCs w:val="16"/>
-        </w:rPr>
-        <w:t>essionData</w:t>
+        <w:t>sessionData</w:t>
       </w:r>
       <w:proofErr w:type="spellEnd"/>
       <w:r>
@@ -785,15 +2578,7 @@
           <w:sz w:val="16"/>
           <w:szCs w:val="16"/>
         </w:rPr>
-        <w:t>s</w:t>
-      </w:r>
-      <w:r>
-        <w:rPr>
-          <w:rFonts w:ascii="Courier New" w:hAnsi="Courier New" w:cs="Courier New"/>
-          <w:sz w:val="16"/>
-          <w:szCs w:val="16"/>
-        </w:rPr>
-        <w:t>etValue</w:t>
+        <w:t>setValue</w:t>
       </w:r>
       <w:proofErr w:type="spellEnd"/>
       <w:r>
@@ -829,23 +2614,7 @@
           <w:sz w:val="16"/>
           <w:szCs w:val="16"/>
         </w:rPr>
-        <w:t>"</w:t>
-      </w:r>
-      <w:r>
-        <w:rPr>
-          <w:rFonts w:ascii="Courier New" w:hAnsi="Courier New" w:cs="Courier New"/>
-          <w:sz w:val="16"/>
-          <w:szCs w:val="16"/>
-        </w:rPr>
-        <w:t>, 42</w:t>
-      </w:r>
-      <w:r>
-        <w:rPr>
-          <w:rFonts w:ascii="Courier New" w:hAnsi="Courier New" w:cs="Courier New"/>
-          <w:sz w:val="16"/>
-          <w:szCs w:val="16"/>
-        </w:rPr>
-        <w:t>);</w:t>
+        <w:t>", 42);</w:t>
       </w:r>
       <w:r>
         <w:t xml:space="preserve"> // speichert den </w:t>
@@ -875,10 +2644,379 @@
         <w:pStyle w:val="Listenabsatz"/>
         <w:ind w:left="767"/>
       </w:pPr>
+    </w:p>
+    <w:p>
+      <w:r>
+        <w:t xml:space="preserve">Klasse </w:t>
+      </w:r>
+      <w:r>
+        <w:rPr>
+          <w:rFonts w:ascii="Courier New" w:hAnsi="Courier New" w:cs="Courier New"/>
+          <w:b/>
+          <w:color w:val="0070C0"/>
+        </w:rPr>
+        <w:t>Action</w:t>
+      </w:r>
+    </w:p>
+    <w:p>
+      <w:r>
+        <w:t xml:space="preserve">Subklassen implementieren die </w:t>
+      </w:r>
+      <w:proofErr w:type="spellStart"/>
+      <w:r>
+        <w:t>run</w:t>
+      </w:r>
+      <w:proofErr w:type="spellEnd"/>
+      <w:r>
+        <w:t>-Methode</w:t>
+      </w:r>
+      <w:r>
+        <w:t>.</w:t>
+      </w:r>
       <w:bookmarkStart w:id="0" w:name="_GoBack"/>
       <w:bookmarkEnd w:id="0"/>
+      <w:r>
+        <w:t xml:space="preserve"> </w:t>
+      </w:r>
+      <w:r>
+        <w:t xml:space="preserve">Controller-Action, die die Benutzereingabe auswertet, abhängig davon die DB-Transaktion steuert, die Daten von Model und Repository anfordert (Vergleichbar mit Controller-Actions beispielsweise bei Typo3 </w:t>
+      </w:r>
+      <w:proofErr w:type="spellStart"/>
+      <w:r>
+        <w:t>Extbase</w:t>
+      </w:r>
+      <w:proofErr w:type="spellEnd"/>
+      <w:r>
+        <w:t xml:space="preserve"> </w:t>
+      </w:r>
+      <w:proofErr w:type="spellStart"/>
+      <w:r>
+        <w:t>Extensions</w:t>
+      </w:r>
+      <w:proofErr w:type="spellEnd"/>
+      <w:r>
+        <w:t>)</w:t>
+      </w:r>
+      <w:r>
+        <w:br/>
+        <w:t xml:space="preserve"> und für die View in </w:t>
+      </w:r>
+      <w:r>
+        <w:t>einer</w:t>
+      </w:r>
+      <w:r>
+        <w:t xml:space="preserve"> </w:t>
+      </w:r>
+      <w:proofErr w:type="spellStart"/>
+      <w:r>
+        <w:rPr>
+          <w:rFonts w:ascii="Courier New" w:hAnsi="Courier New" w:cs="Courier New"/>
+          <w:b/>
+          <w:color w:val="0070C0"/>
+        </w:rPr>
+        <w:t>ViewData</w:t>
+      </w:r>
+      <w:proofErr w:type="spellEnd"/>
+      <w:r>
+        <w:t>-</w:t>
+      </w:r>
+      <w:r>
+        <w:t>Subk</w:t>
+      </w:r>
+      <w:r>
+        <w:t>lasse</w:t>
+      </w:r>
+      <w:r>
+        <w:t xml:space="preserve"> sammelt (entspricht bei Typo3 </w:t>
+      </w:r>
+      <w:proofErr w:type="spellStart"/>
+      <w:r>
+        <w:rPr>
+          <w:rFonts w:ascii="Courier New" w:hAnsi="Courier New" w:cs="Courier New"/>
+        </w:rPr>
+        <w:t>view</w:t>
+      </w:r>
+      <w:proofErr w:type="spellEnd"/>
+      <w:r>
+        <w:rPr>
+          <w:rFonts w:ascii="Courier New" w:hAnsi="Courier New" w:cs="Courier New"/>
+        </w:rPr>
+        <w:t>-&gt;</w:t>
+      </w:r>
+      <w:proofErr w:type="spellStart"/>
+      <w:r>
+        <w:rPr>
+          <w:rFonts w:ascii="Courier New" w:hAnsi="Courier New" w:cs="Courier New"/>
+        </w:rPr>
+        <w:t>assign</w:t>
+      </w:r>
+      <w:proofErr w:type="spellEnd"/>
+      <w:r>
+        <w:rPr>
+          <w:rFonts w:ascii="Courier New" w:hAnsi="Courier New" w:cs="Courier New"/>
+        </w:rPr>
+        <w:t>("</w:t>
+      </w:r>
+      <w:proofErr w:type="spellStart"/>
+      <w:r>
+        <w:rPr>
+          <w:rFonts w:ascii="Courier New" w:hAnsi="Courier New" w:cs="Courier New"/>
+        </w:rPr>
+        <w:t>foo</w:t>
+      </w:r>
+      <w:proofErr w:type="spellEnd"/>
+      <w:r>
+        <w:rPr>
+          <w:rFonts w:ascii="Courier New" w:hAnsi="Courier New" w:cs="Courier New"/>
+        </w:rPr>
+        <w:t>","bar");</w:t>
+      </w:r>
+      <w:r>
+        <w:t xml:space="preserve"> )</w:t>
+      </w:r>
+      <w:r>
+        <w:br/>
+      </w:r>
     </w:p>
-    <w:p/>
+    <w:p>
+      <w:r>
+        <w:t xml:space="preserve">Klasse </w:t>
+      </w:r>
+      <w:r>
+        <w:rPr>
+          <w:rFonts w:ascii="Courier New" w:hAnsi="Courier New" w:cs="Courier New"/>
+          <w:b/>
+          <w:color w:val="0070C0"/>
+        </w:rPr>
+        <w:t>View</w:t>
+      </w:r>
+    </w:p>
+    <w:p>
+      <w:r>
+        <w:t xml:space="preserve">Wie in MVC-Muster. Subklassen implementieren </w:t>
+      </w:r>
+      <w:r>
+        <w:rPr>
+          <w:rFonts w:ascii="Courier New" w:hAnsi="Courier New" w:cs="Courier New"/>
+        </w:rPr>
+        <w:t>update (</w:t>
+      </w:r>
+      <w:proofErr w:type="spellStart"/>
+      <w:proofErr w:type="gramStart"/>
+      <w:r>
+        <w:rPr>
+          <w:rFonts w:ascii="Courier New" w:hAnsi="Courier New" w:cs="Courier New"/>
+        </w:rPr>
+        <w:t>std</w:t>
+      </w:r>
+      <w:proofErr w:type="spellEnd"/>
+      <w:r>
+        <w:rPr>
+          <w:rFonts w:ascii="Courier New" w:hAnsi="Courier New" w:cs="Courier New"/>
+        </w:rPr>
+        <w:t>::</w:t>
+      </w:r>
+      <w:proofErr w:type="spellStart"/>
+      <w:proofErr w:type="gramEnd"/>
+      <w:r>
+        <w:rPr>
+          <w:rFonts w:ascii="Courier New" w:hAnsi="Courier New" w:cs="Courier New"/>
+        </w:rPr>
+        <w:t>unique_ptr</w:t>
+      </w:r>
+      <w:proofErr w:type="spellEnd"/>
+      <w:r>
+        <w:rPr>
+          <w:rFonts w:ascii="Courier New" w:hAnsi="Courier New" w:cs="Courier New"/>
+        </w:rPr>
+        <w:t>&lt;</w:t>
+      </w:r>
+      <w:proofErr w:type="spellStart"/>
+      <w:r>
+        <w:rPr>
+          <w:rFonts w:ascii="Courier New" w:hAnsi="Courier New" w:cs="Courier New"/>
+        </w:rPr>
+        <w:t>ViewData</w:t>
+      </w:r>
+      <w:proofErr w:type="spellEnd"/>
+      <w:r>
+        <w:rPr>
+          <w:rFonts w:ascii="Courier New" w:hAnsi="Courier New" w:cs="Courier New"/>
+        </w:rPr>
+        <w:t>&gt;</w:t>
+      </w:r>
+      <w:r>
+        <w:rPr>
+          <w:rFonts w:ascii="Courier New" w:hAnsi="Courier New" w:cs="Courier New"/>
+        </w:rPr>
+        <w:t xml:space="preserve"> </w:t>
+      </w:r>
+      <w:proofErr w:type="spellStart"/>
+      <w:r>
+        <w:rPr>
+          <w:rFonts w:ascii="Courier New" w:hAnsi="Courier New" w:cs="Courier New"/>
+        </w:rPr>
+        <w:t>viewdata</w:t>
+      </w:r>
+      <w:proofErr w:type="spellEnd"/>
+      <w:r>
+        <w:rPr>
+          <w:rFonts w:ascii="Courier New" w:hAnsi="Courier New" w:cs="Courier New"/>
+        </w:rPr>
+        <w:t>)</w:t>
+      </w:r>
+      <w:r>
+        <w:rPr>
+          <w:rFonts w:ascii="Courier New" w:hAnsi="Courier New" w:cs="Courier New"/>
+        </w:rPr>
+        <w:t xml:space="preserve">. </w:t>
+      </w:r>
+      <w:r>
+        <w:t>Diese Methode ist v</w:t>
+      </w:r>
+      <w:r>
+        <w:t>ergleichbar</w:t>
+      </w:r>
+      <w:r>
+        <w:t xml:space="preserve"> bei Java mit </w:t>
+      </w:r>
+      <w:r>
+        <w:rPr>
+          <w:rFonts w:ascii="Courier New" w:hAnsi="Courier New" w:cs="Courier New"/>
+        </w:rPr>
+        <w:t>Observer</w:t>
+      </w:r>
+      <w:r>
+        <w:rPr>
+          <w:rFonts w:ascii="Courier New" w:hAnsi="Courier New" w:cs="Courier New"/>
+        </w:rPr>
+        <w:t xml:space="preserve">: </w:t>
+      </w:r>
+      <w:r>
+        <w:rPr>
+          <w:rFonts w:ascii="Courier New" w:hAnsi="Courier New" w:cs="Courier New"/>
+        </w:rPr>
+        <w:t>update(Observable o, </w:t>
+      </w:r>
+      <w:proofErr w:type="spellStart"/>
+      <w:r>
+        <w:rPr>
+          <w:rFonts w:ascii="Courier New" w:hAnsi="Courier New" w:cs="Courier New"/>
+        </w:rPr>
+        <w:t>Object</w:t>
+      </w:r>
+      <w:proofErr w:type="spellEnd"/>
+      <w:r>
+        <w:rPr>
+          <w:rFonts w:ascii="Courier New" w:hAnsi="Courier New" w:cs="Courier New"/>
+        </w:rPr>
+        <w:t> arg)</w:t>
+      </w:r>
+      <w:r>
+        <w:t xml:space="preserve">, </w:t>
+      </w:r>
+      <w:proofErr w:type="spellStart"/>
+      <w:r>
+        <w:t>viewdata</w:t>
+      </w:r>
+      <w:proofErr w:type="spellEnd"/>
+      <w:r>
+        <w:t xml:space="preserve"> </w:t>
+      </w:r>
+      <w:r>
+        <w:t>entspricht dem „arg“.</w:t>
+      </w:r>
+      <w:r>
+        <w:br/>
+        <w:t xml:space="preserve">Entsprechend ist in der Update-Methode ein </w:t>
+      </w:r>
+      <w:proofErr w:type="spellStart"/>
+      <w:r>
+        <w:t>Downcast</w:t>
+      </w:r>
+      <w:proofErr w:type="spellEnd"/>
+      <w:r>
+        <w:t xml:space="preserve"> erforderlich. Für </w:t>
+      </w:r>
+      <w:proofErr w:type="spellStart"/>
+      <w:r>
+        <w:rPr>
+          <w:rFonts w:ascii="Courier New" w:hAnsi="Courier New" w:cs="Courier New"/>
+        </w:rPr>
+        <w:t>std</w:t>
+      </w:r>
+      <w:proofErr w:type="spellEnd"/>
+      <w:r>
+        <w:rPr>
+          <w:rFonts w:ascii="Courier New" w:hAnsi="Courier New" w:cs="Courier New"/>
+        </w:rPr>
+        <w:t>::</w:t>
+      </w:r>
+      <w:proofErr w:type="spellStart"/>
+      <w:r>
+        <w:rPr>
+          <w:rFonts w:ascii="Courier New" w:hAnsi="Courier New" w:cs="Courier New"/>
+        </w:rPr>
+        <w:t>unique_ptr</w:t>
+      </w:r>
+      <w:proofErr w:type="spellEnd"/>
+      <w:r>
+        <w:t xml:space="preserve"> gibt dazu es eine Hilfsfunktion </w:t>
+      </w:r>
+      <w:r>
+        <w:rPr>
+          <w:rFonts w:ascii="Courier New" w:hAnsi="Courier New" w:cs="Courier New"/>
+          <w:color w:val="800080"/>
+        </w:rPr>
+        <w:t>QtCommon2::</w:t>
+      </w:r>
+      <w:proofErr w:type="spellStart"/>
+      <w:r>
+        <w:rPr>
+          <w:rFonts w:ascii="Courier New" w:hAnsi="Courier New" w:cs="Courier New"/>
+          <w:color w:val="000000"/>
+        </w:rPr>
+        <w:t>static_cast_unique_ptr</w:t>
+      </w:r>
+      <w:proofErr w:type="spellEnd"/>
+      <w:r>
+        <w:t xml:space="preserve"> im Header </w:t>
+      </w:r>
+      <w:proofErr w:type="spellStart"/>
+      <w:r>
+        <w:rPr>
+          <w:color w:val="0000FF"/>
+        </w:rPr>
+        <w:t>core</w:t>
+      </w:r>
+      <w:proofErr w:type="spellEnd"/>
+      <w:r>
+        <w:rPr>
+          <w:color w:val="0000FF"/>
+        </w:rPr>
+        <w:t>/</w:t>
+      </w:r>
+      <w:proofErr w:type="spellStart"/>
+      <w:r>
+        <w:rPr>
+          <w:color w:val="0000FF"/>
+        </w:rPr>
+        <w:t>cast.h</w:t>
+      </w:r>
+      <w:proofErr w:type="spellEnd"/>
+      <w:r>
+        <w:rPr>
+          <w:color w:val="0000FF"/>
+        </w:rPr>
+        <w:t xml:space="preserve"> </w:t>
+      </w:r>
+      <w:r>
+        <w:t>in der Library QtCommon2</w:t>
+      </w:r>
+      <w:r>
+        <w:br/>
+      </w:r>
+    </w:p>
     <w:sectPr>
       <w:pgSz w:w="11906" w:h="16838"/>
       <w:pgMar w:top="1417" w:right="1417" w:bottom="1134" w:left="1417" w:header="708" w:footer="708" w:gutter="0"/>

</xml_diff>